<commit_message>
updated latex document for theoretical concepts section
</commit_message>
<xml_diff>
--- a/doc/3 Theoretical Concepts.docx
+++ b/doc/3 Theoretical Concepts.docx
@@ -114,6 +114,7 @@
         </w:rPr>
         <w:t xml:space="preserve">3.1 </w:t>
       </w:r>
+      <w:proofErr w:type="spellStart"/>
       <w:r>
         <w:rPr>
           <w:rFonts w:asciiTheme="minorHAnsi" w:hAnsiTheme="minorHAnsi"/>
@@ -126,6 +127,7 @@
         </w:rPr>
         <w:t>s</w:t>
       </w:r>
+      <w:proofErr w:type="spellEnd"/>
     </w:p>
     <w:p>
       <w:pPr>
@@ -228,22 +230,82 @@
           <w:rFonts w:asciiTheme="minorHAnsi" w:hAnsiTheme="minorHAnsi"/>
           <w:b w:val="0"/>
         </w:rPr>
-        <w:t xml:space="preserve"> interface</w:t>
-      </w:r>
-      <w:r>
-        <w:rPr>
-          <w:rStyle w:val="Fett"/>
-          <w:rFonts w:asciiTheme="minorHAnsi" w:hAnsiTheme="minorHAnsi"/>
-          <w:b w:val="0"/>
-          <w:vertAlign w:val="superscript"/>
-        </w:rPr>
-        <w:t>1</w:t>
-      </w:r>
-      <w:r>
-        <w:rPr>
-          <w:rStyle w:val="Fett"/>
-          <w:rFonts w:asciiTheme="minorHAnsi" w:hAnsiTheme="minorHAnsi"/>
-          <w:b w:val="0"/>
+        <w:t xml:space="preserve"> interface.</w:t>
+      </w:r>
+      <w:r>
+        <w:rPr>
+          <w:rFonts w:asciiTheme="minorHAnsi" w:hAnsiTheme="minorHAnsi"/>
+        </w:rPr>
+        <w:t xml:space="preserve"> </w:t>
+      </w:r>
+      <w:r>
+        <w:rPr>
+          <w:rFonts w:asciiTheme="minorHAnsi" w:hAnsiTheme="minorHAnsi"/>
+        </w:rPr>
+        <w:t>About 60 years ago, the first step</w:t>
+      </w:r>
+      <w:r>
+        <w:rPr>
+          <w:rFonts w:asciiTheme="minorHAnsi" w:hAnsiTheme="minorHAnsi"/>
+        </w:rPr>
+        <w:t>s</w:t>
+      </w:r>
+      <w:r>
+        <w:rPr>
+          <w:rFonts w:asciiTheme="minorHAnsi" w:hAnsiTheme="minorHAnsi"/>
+        </w:rPr>
+        <w:t xml:space="preserve"> in the development of </w:t>
+      </w:r>
+      <w:proofErr w:type="spellStart"/>
+      <w:r>
+        <w:rPr>
+          <w:rFonts w:asciiTheme="minorHAnsi" w:hAnsiTheme="minorHAnsi"/>
+        </w:rPr>
+        <w:t>chatbots</w:t>
+      </w:r>
+      <w:proofErr w:type="spellEnd"/>
+      <w:r>
+        <w:rPr>
+          <w:rFonts w:asciiTheme="minorHAnsi" w:hAnsiTheme="minorHAnsi"/>
+        </w:rPr>
+        <w:t xml:space="preserve"> were taken by</w:t>
+      </w:r>
+      <w:r>
+        <w:rPr>
+          <w:rFonts w:asciiTheme="minorHAnsi" w:hAnsiTheme="minorHAnsi"/>
+        </w:rPr>
+        <w:t xml:space="preserve"> the computer scientists Alan Turing </w:t>
+      </w:r>
+      <w:r>
+        <w:rPr>
+          <w:rFonts w:asciiTheme="minorHAnsi" w:hAnsiTheme="minorHAnsi"/>
+        </w:rPr>
+        <w:t xml:space="preserve">and </w:t>
+      </w:r>
+      <w:r>
+        <w:rPr>
+          <w:rFonts w:asciiTheme="minorHAnsi" w:hAnsiTheme="minorHAnsi"/>
+        </w:rPr>
+        <w:t xml:space="preserve">Joseph </w:t>
+      </w:r>
+      <w:proofErr w:type="spellStart"/>
+      <w:r>
+        <w:rPr>
+          <w:rFonts w:asciiTheme="minorHAnsi" w:hAnsiTheme="minorHAnsi"/>
+        </w:rPr>
+        <w:t>Weizenbaum</w:t>
+      </w:r>
+      <w:proofErr w:type="spellEnd"/>
+      <w:r>
+        <w:rPr>
+          <w:rFonts w:asciiTheme="minorHAnsi" w:hAnsiTheme="minorHAnsi"/>
+        </w:rPr>
+        <w:t>, proposing the concept of computers communicating like humans do</w:t>
+      </w:r>
+      <w:r>
+        <w:rPr>
+          <w:rFonts w:asciiTheme="minorHAnsi" w:hAnsiTheme="minorHAnsi"/>
+          <w:i/>
         </w:rPr>
         <w:t>.</w:t>
       </w:r>
@@ -257,369 +319,338 @@
         <w:rPr>
           <w:rFonts w:asciiTheme="minorHAnsi" w:hAnsiTheme="minorHAnsi"/>
         </w:rPr>
-        <w:t>About 60 years ago, the first step</w:t>
-      </w:r>
-      <w:r>
-        <w:rPr>
-          <w:rFonts w:asciiTheme="minorHAnsi" w:hAnsiTheme="minorHAnsi"/>
-        </w:rPr>
-        <w:t>s</w:t>
-      </w:r>
-      <w:r>
-        <w:rPr>
-          <w:rFonts w:asciiTheme="minorHAnsi" w:hAnsiTheme="minorHAnsi"/>
-        </w:rPr>
-        <w:t xml:space="preserve"> in the development of chatbots were taken by</w:t>
-      </w:r>
-      <w:r>
-        <w:rPr>
-          <w:rFonts w:asciiTheme="minorHAnsi" w:hAnsiTheme="minorHAnsi"/>
-        </w:rPr>
-        <w:t xml:space="preserve"> the computer scientists Alan Turing </w:t>
-      </w:r>
-      <w:r>
-        <w:rPr>
-          <w:rFonts w:asciiTheme="minorHAnsi" w:hAnsiTheme="minorHAnsi"/>
-        </w:rPr>
-        <w:t xml:space="preserve">and </w:t>
-      </w:r>
-      <w:r>
-        <w:rPr>
-          <w:rFonts w:asciiTheme="minorHAnsi" w:hAnsiTheme="minorHAnsi"/>
-        </w:rPr>
-        <w:t>Joseph Weizenbaum</w:t>
-      </w:r>
-      <w:r>
-        <w:rPr>
-          <w:rFonts w:asciiTheme="minorHAnsi" w:hAnsiTheme="minorHAnsi"/>
-        </w:rPr>
-        <w:t>, proposing the concept of computers communicating like humans do</w:t>
+        <w:t xml:space="preserve">One of the first natural language processing programs was ELIZA, developed by Joseph </w:t>
+      </w:r>
+      <w:proofErr w:type="spellStart"/>
+      <w:r>
+        <w:rPr>
+          <w:rFonts w:asciiTheme="minorHAnsi" w:hAnsiTheme="minorHAnsi"/>
+        </w:rPr>
+        <w:t>Weizenbaum</w:t>
+      </w:r>
+      <w:proofErr w:type="spellEnd"/>
+      <w:r>
+        <w:rPr>
+          <w:rFonts w:asciiTheme="minorHAnsi" w:hAnsiTheme="minorHAnsi"/>
+        </w:rPr>
+        <w:t xml:space="preserve"> in 1966. </w:t>
+      </w:r>
+      <w:r>
+        <w:rPr>
+          <w:rFonts w:asciiTheme="minorHAnsi" w:hAnsiTheme="minorHAnsi"/>
+        </w:rPr>
+        <w:t>Although some users were tricked into thinking that ELIZA was an actual human conversation partner</w:t>
+      </w:r>
+      <w:r>
+        <w:rPr>
+          <w:rFonts w:asciiTheme="minorHAnsi" w:hAnsiTheme="minorHAnsi"/>
+        </w:rPr>
+        <w:t xml:space="preserve"> ²</w:t>
+      </w:r>
+      <w:r>
+        <w:rPr>
+          <w:rFonts w:asciiTheme="minorHAnsi" w:hAnsiTheme="minorHAnsi"/>
+        </w:rPr>
+        <w:t xml:space="preserve">, </w:t>
+      </w:r>
+      <w:r>
+        <w:rPr>
+          <w:rFonts w:asciiTheme="minorHAnsi" w:hAnsiTheme="minorHAnsi"/>
+        </w:rPr>
+        <w:t>this</w:t>
+      </w:r>
+      <w:r>
+        <w:rPr>
+          <w:rFonts w:asciiTheme="minorHAnsi" w:hAnsiTheme="minorHAnsi"/>
+        </w:rPr>
+        <w:t xml:space="preserve"> basic </w:t>
+      </w:r>
+      <w:r>
+        <w:rPr>
+          <w:rFonts w:asciiTheme="minorHAnsi" w:hAnsiTheme="minorHAnsi"/>
+        </w:rPr>
+        <w:t xml:space="preserve">example was </w:t>
+      </w:r>
+      <w:r>
+        <w:rPr>
+          <w:rFonts w:asciiTheme="minorHAnsi" w:hAnsiTheme="minorHAnsi"/>
+        </w:rPr>
+        <w:t xml:space="preserve">stretched to </w:t>
+      </w:r>
+      <w:r>
+        <w:rPr>
+          <w:rFonts w:asciiTheme="minorHAnsi" w:hAnsiTheme="minorHAnsi"/>
+        </w:rPr>
+        <w:t>its limit</w:t>
+      </w:r>
+      <w:r>
+        <w:rPr>
+          <w:rFonts w:asciiTheme="minorHAnsi" w:hAnsiTheme="minorHAnsi"/>
+        </w:rPr>
+        <w:t xml:space="preserve"> quickly because </w:t>
+      </w:r>
+      <w:r>
+        <w:rPr>
+          <w:rFonts w:asciiTheme="minorHAnsi" w:hAnsiTheme="minorHAnsi"/>
+        </w:rPr>
+        <w:t xml:space="preserve">of </w:t>
+      </w:r>
+      <w:r>
+        <w:rPr>
+          <w:rFonts w:asciiTheme="minorHAnsi" w:hAnsiTheme="minorHAnsi"/>
+        </w:rPr>
+        <w:t>its</w:t>
+      </w:r>
+      <w:r>
+        <w:rPr>
+          <w:rFonts w:asciiTheme="minorHAnsi" w:hAnsiTheme="minorHAnsi"/>
+        </w:rPr>
+        <w:t xml:space="preserve"> simple rule-based structure.</w:t>
+      </w:r>
+      <w:r>
+        <w:rPr>
+          <w:rFonts w:asciiTheme="minorHAnsi" w:hAnsiTheme="minorHAnsi"/>
+        </w:rPr>
+        <w:t xml:space="preserve"> </w:t>
+      </w:r>
+      <w:r>
+        <w:rPr>
+          <w:rFonts w:asciiTheme="minorHAnsi" w:hAnsiTheme="minorHAnsi"/>
+        </w:rPr>
+        <w:t>However, the fascination of computers being a conversation part</w:t>
+      </w:r>
+      <w:r>
+        <w:rPr>
+          <w:rFonts w:asciiTheme="minorHAnsi" w:hAnsiTheme="minorHAnsi"/>
+        </w:rPr>
+        <w:t>ner remained one of the big objectives of modern artificial intelligence.</w:t>
+      </w:r>
+    </w:p>
+    <w:p>
+      <w:pPr>
+        <w:rPr>
+          <w:rFonts w:asciiTheme="minorHAnsi" w:hAnsiTheme="minorHAnsi"/>
+        </w:rPr>
+      </w:pPr>
+      <w:r>
+        <w:rPr>
+          <w:rFonts w:asciiTheme="minorHAnsi" w:hAnsiTheme="minorHAnsi"/>
+        </w:rPr>
+        <w:t xml:space="preserve">The topic’s big </w:t>
+      </w:r>
+      <w:r>
+        <w:rPr>
+          <w:rFonts w:asciiTheme="minorHAnsi" w:hAnsiTheme="minorHAnsi"/>
+        </w:rPr>
+        <w:t>revival</w:t>
+      </w:r>
+      <w:r>
+        <w:rPr>
+          <w:rFonts w:asciiTheme="minorHAnsi" w:hAnsiTheme="minorHAnsi"/>
+        </w:rPr>
+        <w:t xml:space="preserve"> occurred with the introduction of mobile devices in th</w:t>
+      </w:r>
+      <w:r>
+        <w:rPr>
+          <w:rFonts w:asciiTheme="minorHAnsi" w:hAnsiTheme="minorHAnsi"/>
+        </w:rPr>
+        <w:t>e early</w:t>
+      </w:r>
+      <w:r>
+        <w:rPr>
+          <w:rFonts w:asciiTheme="minorHAnsi" w:hAnsiTheme="minorHAnsi"/>
+        </w:rPr>
+        <w:t xml:space="preserve"> 2000s</w:t>
+      </w:r>
+      <w:r>
+        <w:rPr>
+          <w:rFonts w:asciiTheme="minorHAnsi" w:hAnsiTheme="minorHAnsi"/>
+        </w:rPr>
+        <w:t>. All of the sudden, developers were faced with the task of transforming the</w:t>
+      </w:r>
+      <w:r>
+        <w:rPr>
+          <w:rFonts w:asciiTheme="minorHAnsi" w:hAnsiTheme="minorHAnsi"/>
+        </w:rPr>
+        <w:t>ir</w:t>
+      </w:r>
+      <w:r>
+        <w:rPr>
+          <w:rFonts w:asciiTheme="minorHAnsi" w:hAnsiTheme="minorHAnsi"/>
+        </w:rPr>
+        <w:t xml:space="preserve"> </w:t>
+      </w:r>
+      <w:r>
+        <w:rPr>
+          <w:rFonts w:asciiTheme="minorHAnsi" w:hAnsiTheme="minorHAnsi"/>
+        </w:rPr>
+        <w:t xml:space="preserve">well-known desktop applications and websites into apps to make </w:t>
+      </w:r>
+      <w:r>
+        <w:rPr>
+          <w:rFonts w:asciiTheme="minorHAnsi" w:hAnsiTheme="minorHAnsi"/>
+        </w:rPr>
+        <w:t>them</w:t>
+      </w:r>
+      <w:r>
+        <w:rPr>
+          <w:rFonts w:asciiTheme="minorHAnsi" w:hAnsiTheme="minorHAnsi"/>
+        </w:rPr>
+        <w:t xml:space="preserve"> suitable for a mobile market. Still,</w:t>
+      </w:r>
+      <w:r>
+        <w:rPr>
+          <w:rFonts w:asciiTheme="minorHAnsi" w:hAnsiTheme="minorHAnsi"/>
+        </w:rPr>
+        <w:t xml:space="preserve"> in the last couple of years it turned out that users actually do not like to use a variety of apps, but rather concentrate on only a few, mainly messaging apps. That is how in 2016, the idea of the conversational interface resurged </w:t>
+      </w:r>
+      <w:r>
+        <w:rPr>
+          <w:rFonts w:asciiTheme="minorHAnsi" w:hAnsiTheme="minorHAnsi"/>
+        </w:rPr>
+        <w:t xml:space="preserve">when </w:t>
+      </w:r>
+      <w:r>
+        <w:rPr>
+          <w:rFonts w:asciiTheme="minorHAnsi" w:hAnsiTheme="minorHAnsi"/>
+        </w:rPr>
+        <w:t>many</w:t>
+      </w:r>
+      <w:r>
+        <w:rPr>
+          <w:rFonts w:asciiTheme="minorHAnsi" w:hAnsiTheme="minorHAnsi"/>
+        </w:rPr>
+        <w:t xml:space="preserve"> </w:t>
+      </w:r>
+      <w:r>
+        <w:rPr>
+          <w:rFonts w:asciiTheme="minorHAnsi" w:hAnsiTheme="minorHAnsi"/>
+        </w:rPr>
+        <w:t>global bi</w:t>
+      </w:r>
+      <w:r>
+        <w:rPr>
+          <w:rFonts w:asciiTheme="minorHAnsi" w:hAnsiTheme="minorHAnsi"/>
+        </w:rPr>
+        <w:t xml:space="preserve">g-players like Google, Facebook, Microsoft, IBM or Amazon </w:t>
+      </w:r>
+      <w:r>
+        <w:rPr>
+          <w:rFonts w:asciiTheme="minorHAnsi" w:hAnsiTheme="minorHAnsi"/>
+        </w:rPr>
+        <w:t>decided to take part in the development of conversational interfaces</w:t>
+      </w:r>
+      <w:r>
+        <w:rPr>
+          <w:rFonts w:asciiTheme="minorHAnsi" w:hAnsiTheme="minorHAnsi"/>
+        </w:rPr>
+        <w:t xml:space="preserve">. </w:t>
+      </w:r>
+    </w:p>
+    <w:p>
+      <w:pPr>
+        <w:rPr>
+          <w:rFonts w:asciiTheme="minorHAnsi" w:hAnsiTheme="minorHAnsi"/>
+        </w:rPr>
+      </w:pPr>
+      <w:r>
+        <w:rPr>
+          <w:rFonts w:asciiTheme="minorHAnsi" w:hAnsiTheme="minorHAnsi"/>
+        </w:rPr>
+        <w:t xml:space="preserve">After explaining briefly the </w:t>
+      </w:r>
+      <w:r>
+        <w:rPr>
+          <w:rFonts w:asciiTheme="minorHAnsi" w:hAnsiTheme="minorHAnsi"/>
+        </w:rPr>
+        <w:t>importance</w:t>
+      </w:r>
+      <w:r>
+        <w:rPr>
+          <w:rFonts w:asciiTheme="minorHAnsi" w:hAnsiTheme="minorHAnsi"/>
+        </w:rPr>
+        <w:t xml:space="preserve"> of </w:t>
+      </w:r>
+      <w:proofErr w:type="spellStart"/>
+      <w:r>
+        <w:rPr>
+          <w:rFonts w:asciiTheme="minorHAnsi" w:hAnsiTheme="minorHAnsi"/>
+        </w:rPr>
+        <w:t>chatbots</w:t>
+      </w:r>
+      <w:proofErr w:type="spellEnd"/>
+      <w:r>
+        <w:rPr>
+          <w:rFonts w:asciiTheme="minorHAnsi" w:hAnsiTheme="minorHAnsi"/>
+        </w:rPr>
+        <w:t xml:space="preserve"> over the years</w:t>
+      </w:r>
+      <w:r>
+        <w:rPr>
+          <w:rFonts w:asciiTheme="minorHAnsi" w:hAnsiTheme="minorHAnsi"/>
+        </w:rPr>
+        <w:t xml:space="preserve">, the following part is going to define the different terms </w:t>
       </w:r>
       <w:r>
         <w:rPr>
           <w:rFonts w:asciiTheme="minorHAnsi" w:hAnsiTheme="minorHAnsi"/>
           <w:i/>
         </w:rPr>
+        <w:t>Natural Language Processing</w:t>
+      </w:r>
+      <w:r>
+        <w:rPr>
+          <w:rFonts w:asciiTheme="minorHAnsi" w:hAnsiTheme="minorHAnsi"/>
+        </w:rPr>
+        <w:t xml:space="preserve">, </w:t>
+      </w:r>
+      <w:r>
+        <w:rPr>
+          <w:rFonts w:asciiTheme="minorHAnsi" w:hAnsiTheme="minorHAnsi"/>
+          <w:i/>
+        </w:rPr>
+        <w:t>Conversational Interface</w:t>
+      </w:r>
+      <w:r>
+        <w:rPr>
+          <w:rFonts w:asciiTheme="minorHAnsi" w:hAnsiTheme="minorHAnsi"/>
+        </w:rPr>
+        <w:t xml:space="preserve"> and </w:t>
+      </w:r>
+      <w:proofErr w:type="spellStart"/>
+      <w:r>
+        <w:rPr>
+          <w:rFonts w:asciiTheme="minorHAnsi" w:hAnsiTheme="minorHAnsi"/>
+          <w:i/>
+        </w:rPr>
+        <w:t>Chatbots</w:t>
+      </w:r>
+      <w:proofErr w:type="spellEnd"/>
+      <w:r>
+        <w:rPr>
+          <w:rFonts w:asciiTheme="minorHAnsi" w:hAnsiTheme="minorHAnsi"/>
+          <w:i/>
+        </w:rPr>
+        <w:t xml:space="preserve"> </w:t>
+      </w:r>
+      <w:r>
+        <w:rPr>
+          <w:rFonts w:asciiTheme="minorHAnsi" w:hAnsiTheme="minorHAnsi"/>
+        </w:rPr>
+        <w:t xml:space="preserve">to outline the differences between them. After that, </w:t>
+      </w:r>
+      <w:r>
+        <w:rPr>
+          <w:rFonts w:asciiTheme="minorHAnsi" w:hAnsiTheme="minorHAnsi"/>
+        </w:rPr>
+        <w:t>the key concepts needed to model a conversation flow are introduced</w:t>
+      </w:r>
+      <w:r>
+        <w:rPr>
+          <w:rFonts w:asciiTheme="minorHAnsi" w:hAnsiTheme="minorHAnsi"/>
+        </w:rPr>
         <w:t>.</w:t>
       </w:r>
-      <w:r>
-        <w:rPr>
-          <w:rFonts w:asciiTheme="minorHAnsi" w:hAnsiTheme="minorHAnsi"/>
-        </w:rPr>
-        <w:t xml:space="preserve"> </w:t>
-      </w:r>
-      <w:r>
-        <w:rPr>
-          <w:rFonts w:asciiTheme="minorHAnsi" w:hAnsiTheme="minorHAnsi"/>
-        </w:rPr>
-        <w:t xml:space="preserve">One of the first natural language processing programs was ELIZA, developed by Joseph Weizenbaum in 1966. </w:t>
-      </w:r>
-      <w:r>
-        <w:rPr>
-          <w:rFonts w:asciiTheme="minorHAnsi" w:hAnsiTheme="minorHAnsi"/>
-        </w:rPr>
-        <w:t>Although some users were tricked into thinking that ELIZA was an actual human conversation partner</w:t>
-      </w:r>
-      <w:r>
-        <w:rPr>
-          <w:rFonts w:asciiTheme="minorHAnsi" w:hAnsiTheme="minorHAnsi"/>
-        </w:rPr>
-        <w:t xml:space="preserve"> ²</w:t>
-      </w:r>
-      <w:r>
-        <w:rPr>
-          <w:rFonts w:asciiTheme="minorHAnsi" w:hAnsiTheme="minorHAnsi"/>
-        </w:rPr>
-        <w:t xml:space="preserve">, </w:t>
-      </w:r>
-      <w:r>
-        <w:rPr>
-          <w:rFonts w:asciiTheme="minorHAnsi" w:hAnsiTheme="minorHAnsi"/>
-        </w:rPr>
-        <w:t>this</w:t>
-      </w:r>
-      <w:r>
-        <w:rPr>
-          <w:rFonts w:asciiTheme="minorHAnsi" w:hAnsiTheme="minorHAnsi"/>
-        </w:rPr>
-        <w:t xml:space="preserve"> basic </w:t>
-      </w:r>
-      <w:r>
-        <w:rPr>
-          <w:rFonts w:asciiTheme="minorHAnsi" w:hAnsiTheme="minorHAnsi"/>
-        </w:rPr>
-        <w:t xml:space="preserve">example was </w:t>
-      </w:r>
-      <w:r>
-        <w:rPr>
-          <w:rFonts w:asciiTheme="minorHAnsi" w:hAnsiTheme="minorHAnsi"/>
-        </w:rPr>
-        <w:t xml:space="preserve">stretched to </w:t>
-      </w:r>
-      <w:r>
-        <w:rPr>
-          <w:rFonts w:asciiTheme="minorHAnsi" w:hAnsiTheme="minorHAnsi"/>
-        </w:rPr>
-        <w:t>its limit</w:t>
-      </w:r>
-      <w:r>
-        <w:rPr>
-          <w:rFonts w:asciiTheme="minorHAnsi" w:hAnsiTheme="minorHAnsi"/>
-        </w:rPr>
-        <w:t xml:space="preserve"> quickly because </w:t>
-      </w:r>
-      <w:r>
-        <w:rPr>
-          <w:rFonts w:asciiTheme="minorHAnsi" w:hAnsiTheme="minorHAnsi"/>
-        </w:rPr>
-        <w:t xml:space="preserve">of </w:t>
-      </w:r>
-      <w:r>
-        <w:rPr>
-          <w:rFonts w:asciiTheme="minorHAnsi" w:hAnsiTheme="minorHAnsi"/>
-        </w:rPr>
-        <w:t>its</w:t>
-      </w:r>
-      <w:r>
-        <w:rPr>
-          <w:rFonts w:asciiTheme="minorHAnsi" w:hAnsiTheme="minorHAnsi"/>
-        </w:rPr>
-        <w:t xml:space="preserve"> simple rule-based structure.</w:t>
-      </w:r>
-      <w:r>
-        <w:rPr>
-          <w:rFonts w:asciiTheme="minorHAnsi" w:hAnsiTheme="minorHAnsi"/>
-        </w:rPr>
-        <w:t xml:space="preserve"> </w:t>
-      </w:r>
-      <w:r>
-        <w:rPr>
-          <w:rFonts w:asciiTheme="minorHAnsi" w:hAnsiTheme="minorHAnsi"/>
-        </w:rPr>
-        <w:t>However, the fascination of computers being a conversation part</w:t>
-      </w:r>
-      <w:r>
-        <w:rPr>
-          <w:rFonts w:asciiTheme="minorHAnsi" w:hAnsiTheme="minorHAnsi"/>
-        </w:rPr>
-        <w:t>ner remained one of the big objectives of modern artificial intelligence.</w:t>
-      </w:r>
-    </w:p>
-    <w:p>
-      <w:pPr>
-        <w:rPr>
-          <w:rFonts w:asciiTheme="minorHAnsi" w:hAnsiTheme="minorHAnsi"/>
-        </w:rPr>
-      </w:pPr>
-      <w:r>
-        <w:rPr>
-          <w:rFonts w:asciiTheme="minorHAnsi" w:hAnsiTheme="minorHAnsi"/>
-        </w:rPr>
-        <w:t xml:space="preserve">The topic’s big </w:t>
-      </w:r>
-      <w:r>
-        <w:rPr>
-          <w:rFonts w:asciiTheme="minorHAnsi" w:hAnsiTheme="minorHAnsi"/>
-        </w:rPr>
-        <w:t>revival</w:t>
-      </w:r>
-      <w:r>
-        <w:rPr>
-          <w:rFonts w:asciiTheme="minorHAnsi" w:hAnsiTheme="minorHAnsi"/>
-        </w:rPr>
-        <w:t xml:space="preserve"> occurred with the introduction of mobile devices in th</w:t>
-      </w:r>
-      <w:r>
-        <w:rPr>
-          <w:rFonts w:asciiTheme="minorHAnsi" w:hAnsiTheme="minorHAnsi"/>
-        </w:rPr>
-        <w:t>e early</w:t>
-      </w:r>
-      <w:r>
-        <w:rPr>
-          <w:rFonts w:asciiTheme="minorHAnsi" w:hAnsiTheme="minorHAnsi"/>
-        </w:rPr>
-        <w:t xml:space="preserve"> 2000s</w:t>
-      </w:r>
-      <w:r>
-        <w:rPr>
-          <w:rFonts w:asciiTheme="minorHAnsi" w:hAnsiTheme="minorHAnsi"/>
-        </w:rPr>
-        <w:t>. All of the sudden, developers were faced with the task of transforming the</w:t>
-      </w:r>
-      <w:r>
-        <w:rPr>
-          <w:rFonts w:asciiTheme="minorHAnsi" w:hAnsiTheme="minorHAnsi"/>
-        </w:rPr>
-        <w:t>ir</w:t>
-      </w:r>
-      <w:r>
-        <w:rPr>
-          <w:rFonts w:asciiTheme="minorHAnsi" w:hAnsiTheme="minorHAnsi"/>
-        </w:rPr>
-        <w:t xml:space="preserve"> </w:t>
-      </w:r>
-      <w:r>
-        <w:rPr>
-          <w:rFonts w:asciiTheme="minorHAnsi" w:hAnsiTheme="minorHAnsi"/>
-        </w:rPr>
-        <w:t xml:space="preserve">well-known desktop applications and websites into apps to make </w:t>
-      </w:r>
-      <w:r>
-        <w:rPr>
-          <w:rFonts w:asciiTheme="minorHAnsi" w:hAnsiTheme="minorHAnsi"/>
-        </w:rPr>
-        <w:t>them</w:t>
-      </w:r>
-      <w:r>
-        <w:rPr>
-          <w:rFonts w:asciiTheme="minorHAnsi" w:hAnsiTheme="minorHAnsi"/>
-        </w:rPr>
-        <w:t xml:space="preserve"> suitable for a mobile market. Still,</w:t>
-      </w:r>
-      <w:r>
-        <w:rPr>
-          <w:rFonts w:asciiTheme="minorHAnsi" w:hAnsiTheme="minorHAnsi"/>
-        </w:rPr>
-        <w:t xml:space="preserve"> in the last couple of years it turned out that users actually do not like to use a variety of apps, but rather concentrate on only a few, mainly messaging apps. That is how in 2016, the idea of the conversational interface resurged </w:t>
-      </w:r>
-      <w:r>
-        <w:rPr>
-          <w:rFonts w:asciiTheme="minorHAnsi" w:hAnsiTheme="minorHAnsi"/>
-        </w:rPr>
-        <w:t xml:space="preserve">when </w:t>
-      </w:r>
-      <w:r>
-        <w:rPr>
-          <w:rFonts w:asciiTheme="minorHAnsi" w:hAnsiTheme="minorHAnsi"/>
-        </w:rPr>
-        <w:t>many</w:t>
-      </w:r>
-      <w:r>
-        <w:rPr>
-          <w:rFonts w:asciiTheme="minorHAnsi" w:hAnsiTheme="minorHAnsi"/>
-        </w:rPr>
-        <w:t xml:space="preserve"> </w:t>
-      </w:r>
-      <w:r>
-        <w:rPr>
-          <w:rFonts w:asciiTheme="minorHAnsi" w:hAnsiTheme="minorHAnsi"/>
-        </w:rPr>
-        <w:t>global bi</w:t>
-      </w:r>
-      <w:r>
-        <w:rPr>
-          <w:rFonts w:asciiTheme="minorHAnsi" w:hAnsiTheme="minorHAnsi"/>
-        </w:rPr>
-        <w:t xml:space="preserve">g-players like Google, Facebook, Microsoft, IBM or Amazon </w:t>
-      </w:r>
-      <w:r>
-        <w:rPr>
-          <w:rFonts w:asciiTheme="minorHAnsi" w:hAnsiTheme="minorHAnsi"/>
-        </w:rPr>
-        <w:t>decided to take part in the development of conversational interfaces</w:t>
-      </w:r>
-      <w:r>
-        <w:rPr>
-          <w:rFonts w:asciiTheme="minorHAnsi" w:hAnsiTheme="minorHAnsi"/>
-          <w:vertAlign w:val="superscript"/>
-        </w:rPr>
-        <w:t>3</w:t>
-      </w:r>
-      <w:r>
-        <w:rPr>
-          <w:rFonts w:asciiTheme="minorHAnsi" w:hAnsiTheme="minorHAnsi"/>
-        </w:rPr>
-        <w:t xml:space="preserve">. </w:t>
-      </w:r>
-    </w:p>
-    <w:p>
-      <w:pPr>
-        <w:rPr>
-          <w:rFonts w:asciiTheme="minorHAnsi" w:hAnsiTheme="minorHAnsi"/>
-        </w:rPr>
-      </w:pPr>
-      <w:r>
-        <w:rPr>
-          <w:rFonts w:asciiTheme="minorHAnsi" w:hAnsiTheme="minorHAnsi"/>
-        </w:rPr>
-        <w:t xml:space="preserve">After explaining briefly the </w:t>
-      </w:r>
-      <w:r>
-        <w:rPr>
-          <w:rFonts w:asciiTheme="minorHAnsi" w:hAnsiTheme="minorHAnsi"/>
-        </w:rPr>
-        <w:t>importance</w:t>
-      </w:r>
-      <w:r>
-        <w:rPr>
-          <w:rFonts w:asciiTheme="minorHAnsi" w:hAnsiTheme="minorHAnsi"/>
-        </w:rPr>
-        <w:t xml:space="preserve"> of chatbots</w:t>
-      </w:r>
-      <w:r>
-        <w:rPr>
-          <w:rFonts w:asciiTheme="minorHAnsi" w:hAnsiTheme="minorHAnsi"/>
-        </w:rPr>
-        <w:t xml:space="preserve"> over the years</w:t>
-      </w:r>
-      <w:r>
-        <w:rPr>
-          <w:rFonts w:asciiTheme="minorHAnsi" w:hAnsiTheme="minorHAnsi"/>
-        </w:rPr>
-        <w:t xml:space="preserve">, the following part is going to define the different terms </w:t>
-      </w:r>
-      <w:r>
-        <w:rPr>
-          <w:rFonts w:asciiTheme="minorHAnsi" w:hAnsiTheme="minorHAnsi"/>
-          <w:i/>
-        </w:rPr>
-        <w:t>Natural Language Processing</w:t>
-      </w:r>
-      <w:r>
-        <w:rPr>
-          <w:rFonts w:asciiTheme="minorHAnsi" w:hAnsiTheme="minorHAnsi"/>
-        </w:rPr>
-        <w:t xml:space="preserve">, </w:t>
-      </w:r>
-      <w:r>
-        <w:rPr>
-          <w:rFonts w:asciiTheme="minorHAnsi" w:hAnsiTheme="minorHAnsi"/>
-          <w:i/>
-        </w:rPr>
-        <w:t>Conversational Interface</w:t>
-      </w:r>
-      <w:r>
-        <w:rPr>
-          <w:rFonts w:asciiTheme="minorHAnsi" w:hAnsiTheme="minorHAnsi"/>
-        </w:rPr>
-        <w:t xml:space="preserve"> and </w:t>
-      </w:r>
-      <w:r>
-        <w:rPr>
-          <w:rFonts w:asciiTheme="minorHAnsi" w:hAnsiTheme="minorHAnsi"/>
-          <w:i/>
-        </w:rPr>
-        <w:t xml:space="preserve">Chatbots </w:t>
-      </w:r>
-      <w:r>
-        <w:rPr>
-          <w:rFonts w:asciiTheme="minorHAnsi" w:hAnsiTheme="minorHAnsi"/>
-        </w:rPr>
-        <w:t xml:space="preserve">to outline the differences between them. After that, </w:t>
-      </w:r>
-      <w:r>
-        <w:rPr>
-          <w:rFonts w:asciiTheme="minorHAnsi" w:hAnsiTheme="minorHAnsi"/>
-        </w:rPr>
-        <w:t>the key concepts needed to model a conversation flow are introduced</w:t>
-      </w:r>
-      <w:r>
-        <w:rPr>
-          <w:rFonts w:asciiTheme="minorHAnsi" w:hAnsiTheme="minorHAnsi"/>
-        </w:rPr>
-        <w:t>.</w:t>
-      </w:r>
     </w:p>
     <w:p>
       <w:pPr>
@@ -644,8 +675,16 @@
         <w:rPr>
           <w:rFonts w:asciiTheme="minorHAnsi" w:hAnsiTheme="minorHAnsi"/>
         </w:rPr>
-        <w:t>, Conversational Interface and Chatbots</w:t>
-      </w:r>
+        <w:t xml:space="preserve">, Conversational Interface and </w:t>
+      </w:r>
+      <w:proofErr w:type="spellStart"/>
+      <w:r>
+        <w:rPr>
+          <w:rFonts w:asciiTheme="minorHAnsi" w:hAnsiTheme="minorHAnsi"/>
+        </w:rPr>
+        <w:t>Chatbots</w:t>
+      </w:r>
+      <w:proofErr w:type="spellEnd"/>
     </w:p>
     <w:p>
       <w:pPr>
@@ -682,6 +721,7 @@
         <w:rPr>
           <w:rFonts w:asciiTheme="minorHAnsi" w:hAnsiTheme="minorHAnsi"/>
         </w:rPr>
+        <w:lastRenderedPageBreak/>
         <w:t xml:space="preserve">converted information </w:t>
       </w:r>
       <w:r>
@@ -719,56 +759,32 @@
         <w:rPr>
           <w:rFonts w:asciiTheme="minorHAnsi" w:hAnsiTheme="minorHAnsi"/>
         </w:rPr>
-        <w:t xml:space="preserve">Natural Language Understanding is a </w:t>
-      </w:r>
-      <w:r>
-        <w:rPr>
-          <w:rFonts w:asciiTheme="minorHAnsi" w:hAnsiTheme="minorHAnsi"/>
-        </w:rPr>
-        <w:lastRenderedPageBreak/>
-        <w:t>sub</w:t>
-      </w:r>
-      <w:r>
-        <w:rPr>
-          <w:rFonts w:asciiTheme="minorHAnsi" w:hAnsiTheme="minorHAnsi"/>
-        </w:rPr>
-        <w:t xml:space="preserve">discipline of the above </w:t>
-      </w:r>
-      <w:r>
-        <w:rPr>
-          <w:rFonts w:asciiTheme="minorHAnsi" w:hAnsiTheme="minorHAnsi"/>
-        </w:rPr>
-        <w:t>stated</w:t>
-      </w:r>
-      <w:r>
-        <w:rPr>
-          <w:rFonts w:asciiTheme="minorHAnsi" w:hAnsiTheme="minorHAnsi"/>
-        </w:rPr>
-        <w:t xml:space="preserve">, focusing on </w:t>
-      </w:r>
-      <w:r>
-        <w:rPr>
-          <w:rFonts w:asciiTheme="minorHAnsi" w:hAnsiTheme="minorHAnsi"/>
-        </w:rPr>
-        <w:t>“</w:t>
-      </w:r>
-      <w:r>
-        <w:rPr>
-          <w:rFonts w:asciiTheme="minorHAnsi" w:hAnsiTheme="minorHAnsi"/>
-        </w:rPr>
-        <w:t>reading compr</w:t>
-      </w:r>
-      <w:r>
-        <w:rPr>
-          <w:rFonts w:asciiTheme="minorHAnsi" w:hAnsiTheme="minorHAnsi"/>
-        </w:rPr>
-        <w:t>ehension and semantic analysis</w:t>
-      </w:r>
-      <w:r>
-        <w:rPr>
-          <w:rFonts w:asciiTheme="minorHAnsi" w:hAnsiTheme="minorHAnsi"/>
-        </w:rPr>
-        <w:t>”</w:t>
+        <w:t xml:space="preserve">A sub-discipline of Natural Language Processing is the so-called </w:t>
+      </w:r>
+      <w:r>
+        <w:rPr>
+          <w:rFonts w:asciiTheme="minorHAnsi" w:hAnsiTheme="minorHAnsi"/>
+        </w:rPr>
+        <w:t>Natural Language Understanding</w:t>
+      </w:r>
+      <w:r>
+        <w:rPr>
+          <w:rFonts w:asciiTheme="minorHAnsi" w:hAnsiTheme="minorHAnsi"/>
+        </w:rPr>
+        <w:t xml:space="preserve"> (NLU).</w:t>
+      </w:r>
+    </w:p>
+    <w:p>
+      <w:pPr>
+        <w:rPr>
+          <w:rFonts w:asciiTheme="minorHAnsi" w:hAnsiTheme="minorHAnsi"/>
+        </w:rPr>
+      </w:pPr>
+      <w:r>
+        <w:rPr>
+          <w:rFonts w:asciiTheme="minorHAnsi" w:hAnsiTheme="minorHAnsi"/>
+        </w:rPr>
+        <w:t>Nowadays, many big players provide free to use natural language understanding platforms that make the development of conversational interfaces possible. One of these NLP-NLU platforms is api.ai which translates human language into a formal representation using</w:t>
       </w:r>
       <w:r>
         <w:rPr>
@@ -779,28 +795,51 @@
       <w:r>
         <w:rPr>
           <w:rFonts w:asciiTheme="minorHAnsi" w:hAnsiTheme="minorHAnsi"/>
+        </w:rPr>
+        <w:t xml:space="preserve">machine learning techniques as well </w:t>
+      </w:r>
+      <w:r>
+        <w:rPr>
+          <w:rFonts w:asciiTheme="minorHAnsi" w:hAnsiTheme="minorHAnsi"/>
+        </w:rPr>
+        <w:t xml:space="preserve">the later explained </w:t>
+      </w:r>
+      <w:r>
+        <w:rPr>
+          <w:rFonts w:asciiTheme="minorHAnsi" w:hAnsiTheme="minorHAnsi"/>
+        </w:rPr>
+        <w:t xml:space="preserve">NLU </w:t>
+      </w:r>
+      <w:r>
+        <w:rPr>
+          <w:rFonts w:asciiTheme="minorHAnsi" w:hAnsiTheme="minorHAnsi"/>
+        </w:rPr>
+        <w:t xml:space="preserve">concepts entities, intents and </w:t>
+      </w:r>
+      <w:r>
+        <w:rPr>
+          <w:rFonts w:asciiTheme="minorHAnsi" w:hAnsiTheme="minorHAnsi"/>
+        </w:rPr>
+        <w:t>contexts</w:t>
+      </w:r>
+      <w:r>
+        <w:rPr>
+          <w:rFonts w:asciiTheme="minorHAnsi" w:hAnsiTheme="minorHAnsi"/>
+        </w:rPr>
+        <w:t xml:space="preserve"> </w:t>
+      </w:r>
+      <w:r>
+        <w:rPr>
+          <w:rFonts w:asciiTheme="minorHAnsi" w:hAnsiTheme="minorHAnsi"/>
           <w:vertAlign w:val="superscript"/>
         </w:rPr>
-        <w:t>3111</w:t>
-      </w:r>
-      <w:r>
-        <w:rPr>
-          <w:rFonts w:asciiTheme="minorHAnsi" w:hAnsiTheme="minorHAnsi"/>
-        </w:rPr>
-        <w:t xml:space="preserve">. </w:t>
-      </w:r>
-    </w:p>
-    <w:p>
-      <w:pPr>
-        <w:rPr>
-          <w:rFonts w:asciiTheme="minorHAnsi" w:hAnsiTheme="minorHAnsi"/>
-        </w:rPr>
-      </w:pPr>
-      <w:r>
-        <w:rPr>
-          <w:rFonts w:asciiTheme="minorHAnsi" w:hAnsiTheme="minorHAnsi"/>
-        </w:rPr>
-        <w:t>Nowadays, many big players provide free to use natural language understanding platforms that make the development of conversational interfaces possible. One of these NLP-NLU platforms is api.ai which translates human language into a formal representation using</w:t>
+        <w:t>3112</w:t>
+      </w:r>
+      <w:r>
+        <w:rPr>
+          <w:rFonts w:asciiTheme="minorHAnsi" w:hAnsiTheme="minorHAnsi"/>
+        </w:rPr>
+        <w:t>.</w:t>
       </w:r>
       <w:r>
         <w:rPr>
@@ -808,167 +847,240 @@
         </w:rPr>
         <w:t xml:space="preserve"> </w:t>
       </w:r>
-      <w:r>
-        <w:rPr>
-          <w:rFonts w:asciiTheme="minorHAnsi" w:hAnsiTheme="minorHAnsi"/>
-        </w:rPr>
-        <w:t xml:space="preserve">machine learning techniques as well </w:t>
-      </w:r>
-      <w:r>
-        <w:rPr>
-          <w:rFonts w:asciiTheme="minorHAnsi" w:hAnsiTheme="minorHAnsi"/>
-        </w:rPr>
-        <w:t xml:space="preserve">the later explained </w:t>
-      </w:r>
-      <w:r>
-        <w:rPr>
-          <w:rFonts w:asciiTheme="minorHAnsi" w:hAnsiTheme="minorHAnsi"/>
-        </w:rPr>
-        <w:t xml:space="preserve">NLU </w:t>
-      </w:r>
-      <w:r>
-        <w:rPr>
-          <w:rFonts w:asciiTheme="minorHAnsi" w:hAnsiTheme="minorHAnsi"/>
-        </w:rPr>
-        <w:t xml:space="preserve">concepts entities, intents and concepts </w:t>
-      </w:r>
-      <w:r>
-        <w:rPr>
-          <w:rFonts w:asciiTheme="minorHAnsi" w:hAnsiTheme="minorHAnsi"/>
+    </w:p>
+    <w:p>
+      <w:pPr>
+        <w:rPr>
+          <w:rFonts w:asciiTheme="minorHAnsi" w:eastAsia="Times New Roman" w:hAnsiTheme="minorHAnsi"/>
+          <w:lang w:eastAsia="de-DE"/>
+        </w:rPr>
+      </w:pPr>
+      <w:r>
+        <w:rPr>
+          <w:rFonts w:asciiTheme="minorHAnsi" w:hAnsiTheme="minorHAnsi"/>
+        </w:rPr>
+        <w:t>Using a c</w:t>
+      </w:r>
+      <w:r>
+        <w:rPr>
+          <w:rFonts w:asciiTheme="minorHAnsi" w:hAnsiTheme="minorHAnsi"/>
+        </w:rPr>
+        <w:t>onversational interface</w:t>
+      </w:r>
+      <w:r>
+        <w:rPr>
+          <w:rFonts w:asciiTheme="minorHAnsi" w:hAnsiTheme="minorHAnsi"/>
+        </w:rPr>
+        <w:t>,</w:t>
+      </w:r>
+      <w:r>
+        <w:rPr>
+          <w:rFonts w:asciiTheme="minorHAnsi" w:hAnsiTheme="minorHAnsi"/>
+        </w:rPr>
+        <w:t xml:space="preserve"> people </w:t>
+      </w:r>
+      <w:r>
+        <w:rPr>
+          <w:rFonts w:asciiTheme="minorHAnsi" w:hAnsiTheme="minorHAnsi"/>
+        </w:rPr>
+        <w:t xml:space="preserve">are enabled to </w:t>
+      </w:r>
+      <w:r>
+        <w:rPr>
+          <w:rFonts w:asciiTheme="minorHAnsi" w:hAnsiTheme="minorHAnsi"/>
+        </w:rPr>
+        <w:t>interact with</w:t>
+      </w:r>
+      <w:r>
+        <w:rPr>
+          <w:rFonts w:asciiTheme="minorHAnsi" w:hAnsiTheme="minorHAnsi"/>
+        </w:rPr>
+        <w:t xml:space="preserve"> virtual assistants, smart de</w:t>
+      </w:r>
+      <w:r>
+        <w:rPr>
+          <w:rFonts w:asciiTheme="minorHAnsi" w:hAnsiTheme="minorHAnsi"/>
+        </w:rPr>
+        <w:t>vices</w:t>
+      </w:r>
+      <w:r>
+        <w:rPr>
+          <w:rFonts w:asciiTheme="minorHAnsi" w:hAnsiTheme="minorHAnsi"/>
+        </w:rPr>
+        <w:t xml:space="preserve"> and social robot</w:t>
+      </w:r>
+      <w:r>
+        <w:rPr>
+          <w:rFonts w:asciiTheme="minorHAnsi" w:hAnsiTheme="minorHAnsi"/>
+        </w:rPr>
+        <w:t xml:space="preserve"> </w:t>
+      </w:r>
+      <w:r>
+        <w:rPr>
+          <w:rFonts w:asciiTheme="minorHAnsi" w:eastAsia="Times New Roman" w:hAnsiTheme="minorHAnsi"/>
+          <w:lang w:eastAsia="de-DE"/>
+        </w:rPr>
+        <w:t>via their</w:t>
+      </w:r>
+      <w:r>
+        <w:rPr>
+          <w:rFonts w:asciiTheme="minorHAnsi" w:eastAsia="Times New Roman" w:hAnsiTheme="minorHAnsi"/>
+          <w:lang w:eastAsia="de-DE"/>
+        </w:rPr>
+        <w:t xml:space="preserve"> </w:t>
+      </w:r>
+      <w:r>
+        <w:rPr>
+          <w:rFonts w:asciiTheme="minorHAnsi" w:eastAsia="Times New Roman" w:hAnsiTheme="minorHAnsi"/>
+          <w:lang w:eastAsia="de-DE"/>
+        </w:rPr>
+        <w:t>natural</w:t>
+      </w:r>
+      <w:r>
+        <w:rPr>
+          <w:rFonts w:asciiTheme="minorHAnsi" w:eastAsia="Times New Roman" w:hAnsiTheme="minorHAnsi"/>
+          <w:lang w:eastAsia="de-DE"/>
+        </w:rPr>
+        <w:t xml:space="preserve"> language</w:t>
+      </w:r>
+      <w:r>
+        <w:rPr>
+          <w:rFonts w:asciiTheme="minorHAnsi" w:eastAsia="Times New Roman" w:hAnsiTheme="minorHAnsi"/>
+          <w:lang w:eastAsia="de-DE"/>
+        </w:rPr>
+        <w:t xml:space="preserve"> </w:t>
+      </w:r>
+      <w:r>
+        <w:rPr>
+          <w:rFonts w:asciiTheme="minorHAnsi" w:eastAsia="Times New Roman" w:hAnsiTheme="minorHAnsi"/>
           <w:vertAlign w:val="superscript"/>
-        </w:rPr>
-        <w:t>3112</w:t>
-      </w:r>
-      <w:r>
-        <w:rPr>
-          <w:rFonts w:asciiTheme="minorHAnsi" w:hAnsiTheme="minorHAnsi"/>
+          <w:lang w:eastAsia="de-DE"/>
+        </w:rPr>
+        <w:t>3113</w:t>
+      </w:r>
+      <w:r>
+        <w:rPr>
+          <w:rFonts w:asciiTheme="minorHAnsi" w:eastAsia="Times New Roman" w:hAnsiTheme="minorHAnsi"/>
+          <w:vertAlign w:val="superscript"/>
+          <w:lang w:eastAsia="de-DE"/>
+        </w:rPr>
+        <w:softHyphen/>
+      </w:r>
+      <w:r>
+        <w:rPr>
+          <w:rFonts w:asciiTheme="minorHAnsi" w:eastAsia="Times New Roman" w:hAnsiTheme="minorHAnsi"/>
+          <w:lang w:eastAsia="de-DE"/>
         </w:rPr>
         <w:t>.</w:t>
       </w:r>
       <w:r>
         <w:rPr>
-          <w:rFonts w:asciiTheme="minorHAnsi" w:hAnsiTheme="minorHAnsi"/>
+          <w:rFonts w:asciiTheme="minorHAnsi" w:eastAsia="Times New Roman" w:hAnsiTheme="minorHAnsi"/>
+          <w:lang w:eastAsia="de-DE"/>
+        </w:rPr>
+        <w:t xml:space="preserve"> Conversational interfaces are considered as the third wave of user experience, after the terminal and the graphical user interface. The </w:t>
+      </w:r>
+      <w:r>
+        <w:rPr>
+          <w:rFonts w:asciiTheme="minorHAnsi" w:eastAsia="Times New Roman" w:hAnsiTheme="minorHAnsi"/>
+          <w:lang w:eastAsia="de-DE"/>
+        </w:rPr>
+        <w:t>aim</w:t>
+      </w:r>
+      <w:r>
+        <w:rPr>
+          <w:rFonts w:asciiTheme="minorHAnsi" w:eastAsia="Times New Roman" w:hAnsiTheme="minorHAnsi"/>
+          <w:lang w:eastAsia="de-DE"/>
+        </w:rPr>
+        <w:t xml:space="preserve"> is that by having a conversational interface, user</w:t>
+      </w:r>
+      <w:r>
+        <w:rPr>
+          <w:rFonts w:asciiTheme="minorHAnsi" w:eastAsia="Times New Roman" w:hAnsiTheme="minorHAnsi"/>
+          <w:lang w:eastAsia="de-DE"/>
+        </w:rPr>
+        <w:t>s</w:t>
+      </w:r>
+      <w:r>
+        <w:rPr>
+          <w:rFonts w:asciiTheme="minorHAnsi" w:eastAsia="Times New Roman" w:hAnsiTheme="minorHAnsi"/>
+          <w:lang w:eastAsia="de-DE"/>
+        </w:rPr>
+        <w:t xml:space="preserve"> do not have to adapt to the computer, but the computer has to adapt to the human way of communicating.</w:t>
+      </w:r>
+    </w:p>
+    <w:p>
+      <w:pPr>
+        <w:rPr>
+          <w:rFonts w:asciiTheme="minorHAnsi" w:eastAsia="Times New Roman" w:hAnsiTheme="minorHAnsi"/>
+          <w:lang w:eastAsia="de-DE"/>
+        </w:rPr>
+      </w:pPr>
+      <w:r>
+        <w:rPr>
+          <w:rFonts w:asciiTheme="minorHAnsi" w:eastAsia="Times New Roman" w:hAnsiTheme="minorHAnsi"/>
+          <w:lang w:eastAsia="de-DE"/>
+        </w:rPr>
+        <w:t xml:space="preserve">There are two basic types of conversational interfaces: voice assistants </w:t>
+      </w:r>
+      <w:r>
+        <w:rPr>
+          <w:rFonts w:asciiTheme="minorHAnsi" w:eastAsia="Times New Roman" w:hAnsiTheme="minorHAnsi"/>
+          <w:lang w:eastAsia="de-DE"/>
+        </w:rPr>
+        <w:t xml:space="preserve">such as Apple’s </w:t>
+      </w:r>
+      <w:r>
+        <w:rPr>
+          <w:rFonts w:asciiTheme="minorHAnsi" w:eastAsia="Times New Roman" w:hAnsiTheme="minorHAnsi"/>
+          <w:lang w:eastAsia="de-DE"/>
+        </w:rPr>
+        <w:t xml:space="preserve">Siri or </w:t>
+      </w:r>
+      <w:r>
+        <w:rPr>
+          <w:rFonts w:asciiTheme="minorHAnsi" w:eastAsia="Times New Roman" w:hAnsiTheme="minorHAnsi"/>
+          <w:lang w:eastAsia="de-DE"/>
+        </w:rPr>
+        <w:t xml:space="preserve">Amazon’s </w:t>
+      </w:r>
+      <w:r>
+        <w:rPr>
+          <w:rFonts w:asciiTheme="minorHAnsi" w:eastAsia="Times New Roman" w:hAnsiTheme="minorHAnsi"/>
+          <w:lang w:eastAsia="de-DE"/>
+        </w:rPr>
+        <w:t xml:space="preserve">Alexa that communicate using spoken language and </w:t>
+      </w:r>
+      <w:proofErr w:type="spellStart"/>
+      <w:r>
+        <w:rPr>
+          <w:rFonts w:asciiTheme="minorHAnsi" w:eastAsia="Times New Roman" w:hAnsiTheme="minorHAnsi"/>
+          <w:lang w:eastAsia="de-DE"/>
+        </w:rPr>
+        <w:t>chatbots</w:t>
+      </w:r>
+      <w:proofErr w:type="spellEnd"/>
+      <w:r>
+        <w:rPr>
+          <w:rFonts w:asciiTheme="minorHAnsi" w:eastAsia="Times New Roman" w:hAnsiTheme="minorHAnsi"/>
+          <w:lang w:eastAsia="de-DE"/>
+        </w:rPr>
+        <w:t>, enabling communication via typing</w:t>
+      </w:r>
+      <w:r>
+        <w:rPr>
+          <w:rFonts w:asciiTheme="minorHAnsi" w:eastAsia="Times New Roman" w:hAnsiTheme="minorHAnsi"/>
+          <w:lang w:eastAsia="de-DE"/>
         </w:rPr>
         <w:t xml:space="preserve"> </w:t>
       </w:r>
-    </w:p>
-    <w:p>
-      <w:pPr>
-        <w:rPr>
-          <w:rFonts w:asciiTheme="minorHAnsi" w:eastAsia="Times New Roman" w:hAnsiTheme="minorHAnsi"/>
-          <w:lang w:eastAsia="de-DE"/>
-        </w:rPr>
-      </w:pPr>
-      <w:r>
-        <w:rPr>
-          <w:rFonts w:asciiTheme="minorHAnsi" w:hAnsiTheme="minorHAnsi"/>
-        </w:rPr>
-        <w:t>Using a c</w:t>
-      </w:r>
-      <w:r>
-        <w:rPr>
-          <w:rFonts w:asciiTheme="minorHAnsi" w:hAnsiTheme="minorHAnsi"/>
-        </w:rPr>
-        <w:t>onversational interface</w:t>
-      </w:r>
-      <w:r>
-        <w:rPr>
-          <w:rFonts w:asciiTheme="minorHAnsi" w:hAnsiTheme="minorHAnsi"/>
-        </w:rPr>
-        <w:t>,</w:t>
-      </w:r>
-      <w:r>
-        <w:rPr>
-          <w:rFonts w:asciiTheme="minorHAnsi" w:hAnsiTheme="minorHAnsi"/>
-        </w:rPr>
-        <w:t xml:space="preserve"> people </w:t>
-      </w:r>
-      <w:r>
-        <w:rPr>
-          <w:rFonts w:asciiTheme="minorHAnsi" w:hAnsiTheme="minorHAnsi"/>
-        </w:rPr>
-        <w:t xml:space="preserve">are enabled to </w:t>
-      </w:r>
-      <w:r>
-        <w:rPr>
-          <w:rFonts w:asciiTheme="minorHAnsi" w:hAnsiTheme="minorHAnsi"/>
-        </w:rPr>
-        <w:t>interact with</w:t>
-      </w:r>
-      <w:r>
-        <w:rPr>
-          <w:rFonts w:asciiTheme="minorHAnsi" w:hAnsiTheme="minorHAnsi"/>
-        </w:rPr>
-        <w:t xml:space="preserve"> virtual assistants, smart de</w:t>
-      </w:r>
-      <w:r>
-        <w:rPr>
-          <w:rFonts w:asciiTheme="minorHAnsi" w:hAnsiTheme="minorHAnsi"/>
-        </w:rPr>
-        <w:t>vices</w:t>
-      </w:r>
-      <w:r>
-        <w:rPr>
-          <w:rFonts w:asciiTheme="minorHAnsi" w:hAnsiTheme="minorHAnsi"/>
-        </w:rPr>
-        <w:t xml:space="preserve"> and social robot</w:t>
-      </w:r>
-      <w:r>
-        <w:rPr>
-          <w:rFonts w:asciiTheme="minorHAnsi" w:hAnsiTheme="minorHAnsi"/>
-        </w:rPr>
-        <w:t xml:space="preserve"> </w:t>
-      </w:r>
-      <w:r>
-        <w:rPr>
-          <w:rFonts w:asciiTheme="minorHAnsi" w:eastAsia="Times New Roman" w:hAnsiTheme="minorHAnsi"/>
-          <w:lang w:eastAsia="de-DE"/>
-        </w:rPr>
-        <w:t>via their</w:t>
-      </w:r>
-      <w:r>
-        <w:rPr>
-          <w:rFonts w:asciiTheme="minorHAnsi" w:eastAsia="Times New Roman" w:hAnsiTheme="minorHAnsi"/>
-          <w:lang w:eastAsia="de-DE"/>
-        </w:rPr>
-        <w:t xml:space="preserve"> </w:t>
-      </w:r>
-      <w:r>
-        <w:rPr>
-          <w:rFonts w:asciiTheme="minorHAnsi" w:eastAsia="Times New Roman" w:hAnsiTheme="minorHAnsi"/>
-          <w:lang w:eastAsia="de-DE"/>
-        </w:rPr>
-        <w:t>natural</w:t>
-      </w:r>
-      <w:r>
-        <w:rPr>
-          <w:rFonts w:asciiTheme="minorHAnsi" w:eastAsia="Times New Roman" w:hAnsiTheme="minorHAnsi"/>
-          <w:lang w:eastAsia="de-DE"/>
-        </w:rPr>
-        <w:t xml:space="preserve"> language</w:t>
-      </w:r>
-      <w:r>
-        <w:rPr>
-          <w:rFonts w:asciiTheme="minorHAnsi" w:eastAsia="Times New Roman" w:hAnsiTheme="minorHAnsi"/>
-          <w:lang w:eastAsia="de-DE"/>
-        </w:rPr>
-        <w:t xml:space="preserve"> </w:t>
-      </w:r>
       <w:r>
         <w:rPr>
           <w:rFonts w:asciiTheme="minorHAnsi" w:eastAsia="Times New Roman" w:hAnsiTheme="minorHAnsi"/>
           <w:vertAlign w:val="superscript"/>
           <w:lang w:eastAsia="de-DE"/>
         </w:rPr>
-        <w:t>3113</w:t>
-      </w:r>
-      <w:r>
-        <w:rPr>
-          <w:rFonts w:asciiTheme="minorHAnsi" w:eastAsia="Times New Roman" w:hAnsiTheme="minorHAnsi"/>
-          <w:vertAlign w:val="superscript"/>
-          <w:lang w:eastAsia="de-DE"/>
-        </w:rPr>
-        <w:softHyphen/>
+        <w:t>3114</w:t>
       </w:r>
       <w:r>
         <w:rPr>
@@ -982,87 +1094,37 @@
           <w:rFonts w:asciiTheme="minorHAnsi" w:eastAsia="Times New Roman" w:hAnsiTheme="minorHAnsi"/>
           <w:lang w:eastAsia="de-DE"/>
         </w:rPr>
-        <w:t xml:space="preserve"> Conversational interfaces are considered as the third wave of user experience, after the terminal and the graphical user interface. The ideal is that by having a conversational interface, user do not have to adapt to the computer, but the computer has to adapt to the human way of communicating.</w:t>
-      </w:r>
-    </w:p>
-    <w:p>
-      <w:pPr>
-        <w:rPr>
-          <w:rFonts w:asciiTheme="minorHAnsi" w:eastAsia="Times New Roman" w:hAnsiTheme="minorHAnsi"/>
-          <w:lang w:eastAsia="de-DE"/>
-        </w:rPr>
-      </w:pPr>
-      <w:r>
-        <w:rPr>
-          <w:rFonts w:asciiTheme="minorHAnsi" w:eastAsia="Times New Roman" w:hAnsiTheme="minorHAnsi"/>
-          <w:lang w:eastAsia="de-DE"/>
-        </w:rPr>
-        <w:t xml:space="preserve">There are two basic types of conversational interfaces: voice assistants </w:t>
-      </w:r>
-      <w:r>
-        <w:rPr>
-          <w:rFonts w:asciiTheme="minorHAnsi" w:eastAsia="Times New Roman" w:hAnsiTheme="minorHAnsi"/>
-          <w:lang w:eastAsia="de-DE"/>
-        </w:rPr>
-        <w:t xml:space="preserve">such as Apple’s </w:t>
-      </w:r>
-      <w:r>
-        <w:rPr>
-          <w:rFonts w:asciiTheme="minorHAnsi" w:eastAsia="Times New Roman" w:hAnsiTheme="minorHAnsi"/>
-          <w:lang w:eastAsia="de-DE"/>
-        </w:rPr>
-        <w:t xml:space="preserve">Siri or </w:t>
-      </w:r>
-      <w:r>
-        <w:rPr>
-          <w:rFonts w:asciiTheme="minorHAnsi" w:eastAsia="Times New Roman" w:hAnsiTheme="minorHAnsi"/>
-          <w:lang w:eastAsia="de-DE"/>
-        </w:rPr>
-        <w:t xml:space="preserve">Amazon’s </w:t>
-      </w:r>
-      <w:r>
-        <w:rPr>
-          <w:rFonts w:asciiTheme="minorHAnsi" w:eastAsia="Times New Roman" w:hAnsiTheme="minorHAnsi"/>
-          <w:lang w:eastAsia="de-DE"/>
-        </w:rPr>
-        <w:t>Alexa that communicate using spoken language and chatbots, enabling communication via typing</w:t>
-      </w:r>
-      <w:r>
-        <w:rPr>
-          <w:rFonts w:asciiTheme="minorHAnsi" w:eastAsia="Times New Roman" w:hAnsiTheme="minorHAnsi"/>
-          <w:lang w:eastAsia="de-DE"/>
-        </w:rPr>
-        <w:t xml:space="preserve"> </w:t>
-      </w:r>
-      <w:r>
-        <w:rPr>
-          <w:rFonts w:asciiTheme="minorHAnsi" w:eastAsia="Times New Roman" w:hAnsiTheme="minorHAnsi"/>
-          <w:vertAlign w:val="superscript"/>
-          <w:lang w:eastAsia="de-DE"/>
-        </w:rPr>
-        <w:t>3114</w:t>
-      </w:r>
-      <w:r>
-        <w:rPr>
-          <w:rFonts w:asciiTheme="minorHAnsi" w:eastAsia="Times New Roman" w:hAnsiTheme="minorHAnsi"/>
-          <w:lang w:eastAsia="de-DE"/>
-        </w:rPr>
-        <w:t>.</w:t>
-      </w:r>
-      <w:r>
-        <w:rPr>
-          <w:rFonts w:asciiTheme="minorHAnsi" w:eastAsia="Times New Roman" w:hAnsiTheme="minorHAnsi"/>
-          <w:lang w:eastAsia="de-DE"/>
-        </w:rPr>
-        <w:t xml:space="preserve"> Basically, in chatbots pattern matching is used to interpret the user’s inputs and templates are used to privde the system’s output. </w:t>
-      </w:r>
-      <w:r>
-        <w:rPr>
-          <w:rFonts w:asciiTheme="minorHAnsi" w:eastAsia="Times New Roman" w:hAnsiTheme="minorHAnsi"/>
-          <w:vertAlign w:val="superscript"/>
-          <w:lang w:eastAsia="de-DE"/>
-        </w:rPr>
-        <w:t>3113</w:t>
+        <w:t xml:space="preserve"> Basically, in </w:t>
+      </w:r>
+      <w:proofErr w:type="spellStart"/>
+      <w:r>
+        <w:rPr>
+          <w:rFonts w:asciiTheme="minorHAnsi" w:eastAsia="Times New Roman" w:hAnsiTheme="minorHAnsi"/>
+          <w:lang w:eastAsia="de-DE"/>
+        </w:rPr>
+        <w:t>chatbots</w:t>
+      </w:r>
+      <w:proofErr w:type="spellEnd"/>
+      <w:r>
+        <w:rPr>
+          <w:rFonts w:asciiTheme="minorHAnsi" w:eastAsia="Times New Roman" w:hAnsiTheme="minorHAnsi"/>
+          <w:lang w:eastAsia="de-DE"/>
+        </w:rPr>
+        <w:t xml:space="preserve"> pattern matching is used to interpret the user’s inputs and templates are used to pr</w:t>
+      </w:r>
+      <w:r>
+        <w:rPr>
+          <w:rFonts w:asciiTheme="minorHAnsi" w:eastAsia="Times New Roman" w:hAnsiTheme="minorHAnsi"/>
+          <w:lang w:eastAsia="de-DE"/>
+        </w:rPr>
+        <w:t>ovi</w:t>
+      </w:r>
+      <w:r>
+        <w:rPr>
+          <w:rFonts w:asciiTheme="minorHAnsi" w:eastAsia="Times New Roman" w:hAnsiTheme="minorHAnsi"/>
+          <w:lang w:eastAsia="de-DE"/>
+        </w:rPr>
+        <w:t xml:space="preserve">de the system’s output. </w:t>
       </w:r>
     </w:p>
     <w:p>
@@ -1624,6 +1686,12 @@
         <w:rPr>
           <w:rFonts w:asciiTheme="minorHAnsi" w:hAnsiTheme="minorHAnsi"/>
         </w:rPr>
+        <w:t>s</w:t>
+      </w:r>
+      <w:r>
+        <w:rPr>
+          <w:rFonts w:asciiTheme="minorHAnsi" w:hAnsiTheme="minorHAnsi"/>
+        </w:rPr>
         <w:t xml:space="preserve"> </w:t>
       </w:r>
     </w:p>
@@ -1915,34 +1983,34 @@
         <w:rPr>
           <w:rFonts w:asciiTheme="minorHAnsi" w:hAnsiTheme="minorHAnsi"/>
         </w:rPr>
-        <w:t>tourist categories extracting data from OSM tags</w:t>
-      </w:r>
-      <w:r>
-        <w:rPr>
-          <w:rFonts w:asciiTheme="minorHAnsi" w:hAnsiTheme="minorHAnsi"/>
-        </w:rPr>
-        <w:t xml:space="preserve"> </w:t>
+        <w:t xml:space="preserve">tourist categories </w:t>
+      </w:r>
+      <w:r>
+        <w:rPr>
+          <w:rFonts w:asciiTheme="minorHAnsi" w:hAnsiTheme="minorHAnsi"/>
+        </w:rPr>
+        <w:t xml:space="preserve">based on </w:t>
+      </w:r>
+      <w:proofErr w:type="spellStart"/>
+      <w:r>
+        <w:rPr>
+          <w:rFonts w:asciiTheme="minorHAnsi" w:hAnsiTheme="minorHAnsi"/>
+        </w:rPr>
+        <w:t>OpenStreetMap</w:t>
+      </w:r>
+      <w:proofErr w:type="spellEnd"/>
+      <w:r>
+        <w:rPr>
+          <w:rFonts w:asciiTheme="minorHAnsi" w:hAnsiTheme="minorHAnsi"/>
+        </w:rPr>
+        <w:t xml:space="preserve"> tags</w:t>
       </w:r>
       <w:r>
         <w:rPr>
           <w:rFonts w:asciiTheme="minorHAnsi" w:hAnsiTheme="minorHAnsi"/>
           <w:i/>
         </w:rPr>
-        <w:t>(</w:t>
-      </w:r>
-      <w:r>
-        <w:rPr>
-          <w:rFonts w:asciiTheme="minorHAnsi" w:hAnsiTheme="minorHAnsi"/>
-          <w:i/>
-        </w:rPr>
-        <w:t xml:space="preserve">more detailed explanations in </w:t>
-      </w:r>
-      <w:r>
-        <w:rPr>
-          <w:rFonts w:asciiTheme="minorHAnsi" w:hAnsiTheme="minorHAnsi"/>
-          <w:i/>
-        </w:rPr>
-        <w:t>Relevant Aspects).</w:t>
+        <w:t>.</w:t>
       </w:r>
       <w:r>
         <w:rPr>
@@ -2169,6 +2237,7 @@
         </w:rPr>
         <w:t xml:space="preserve"> or the </w:t>
       </w:r>
+      <w:proofErr w:type="spellStart"/>
       <w:r>
         <w:rPr>
           <w:rFonts w:asciiTheme="minorHAnsi" w:hAnsiTheme="minorHAnsi"/>
@@ -2181,7 +2250,15 @@
           <w:rFonts w:asciiTheme="minorHAnsi" w:hAnsiTheme="minorHAnsi"/>
           <w:i/>
         </w:rPr>
-        <w:t>accard distance</w:t>
+        <w:t>accard</w:t>
+      </w:r>
+      <w:proofErr w:type="spellEnd"/>
+      <w:r>
+        <w:rPr>
+          <w:rFonts w:asciiTheme="minorHAnsi" w:hAnsiTheme="minorHAnsi"/>
+          <w:i/>
+        </w:rPr>
+        <w:t xml:space="preserve"> distance</w:t>
       </w:r>
       <w:r>
         <w:rPr>
@@ -2477,6 +2554,7 @@
         </w:rPr>
         <w:t xml:space="preserve">Point of Interest </w:t>
       </w:r>
+      <w:proofErr w:type="gramStart"/>
       <w:r>
         <w:rPr>
           <w:rFonts w:asciiTheme="minorHAnsi" w:hAnsiTheme="minorHAnsi"/>
@@ -2489,7 +2567,14 @@
         <w:rPr>
           <w:rFonts w:asciiTheme="minorHAnsi" w:hAnsiTheme="minorHAnsi"/>
         </w:rPr>
-        <w:t xml:space="preserve"> is often used to desc</w:t>
+        <w:t xml:space="preserve"> is</w:t>
+      </w:r>
+      <w:proofErr w:type="gramEnd"/>
+      <w:r>
+        <w:rPr>
+          <w:rFonts w:asciiTheme="minorHAnsi" w:hAnsiTheme="minorHAnsi"/>
+        </w:rPr>
+        <w:t xml:space="preserve"> often used to desc</w:t>
       </w:r>
       <w:r>
         <w:rPr>
@@ -2714,8 +2799,6 @@
         </w:rPr>
         <w:t>uery language</w:t>
       </w:r>
-      <w:bookmarkStart w:id="0" w:name="_GoBack"/>
-      <w:bookmarkEnd w:id="0"/>
       <w:r>
         <w:rPr>
           <w:rFonts w:asciiTheme="minorHAnsi" w:hAnsiTheme="minorHAnsi"/>
@@ -2777,6 +2860,7 @@
         </w:rPr>
         <w:t xml:space="preserve"> information from </w:t>
       </w:r>
+      <w:proofErr w:type="spellStart"/>
       <w:r>
         <w:rPr>
           <w:rFonts w:asciiTheme="minorHAnsi" w:eastAsia="Times New Roman" w:hAnsiTheme="minorHAnsi"/>
@@ -2793,6 +2877,7 @@
         </w:rPr>
         <w:t>p</w:t>
       </w:r>
+      <w:proofErr w:type="spellEnd"/>
       <w:r>
         <w:rPr>
           <w:rFonts w:asciiTheme="minorHAnsi" w:eastAsia="Times New Roman" w:hAnsiTheme="minorHAnsi"/>
@@ -2814,6 +2899,7 @@
         </w:rPr>
         <w:t xml:space="preserve">spatial database using </w:t>
       </w:r>
+      <w:proofErr w:type="spellStart"/>
       <w:r>
         <w:rPr>
           <w:rFonts w:asciiTheme="minorHAnsi" w:eastAsia="Times New Roman" w:hAnsiTheme="minorHAnsi"/>
@@ -2822,6 +2908,7 @@
         </w:rPr>
         <w:t>PostGis</w:t>
       </w:r>
+      <w:proofErr w:type="spellEnd"/>
       <w:r>
         <w:rPr>
           <w:rFonts w:asciiTheme="minorHAnsi" w:eastAsia="Times New Roman" w:hAnsiTheme="minorHAnsi"/>
@@ -2865,21 +2952,7 @@
           <w:rFonts w:asciiTheme="minorHAnsi" w:hAnsiTheme="minorHAnsi"/>
           <w:b/>
         </w:rPr>
-        <w:t>Extracting</w:t>
-      </w:r>
-      <w:r>
-        <w:rPr>
-          <w:rFonts w:asciiTheme="minorHAnsi" w:hAnsiTheme="minorHAnsi"/>
-          <w:b/>
-        </w:rPr>
-        <w:t xml:space="preserve"> Points of Interests</w:t>
-      </w:r>
-      <w:r>
-        <w:rPr>
-          <w:rFonts w:asciiTheme="minorHAnsi" w:hAnsiTheme="minorHAnsi"/>
-          <w:b/>
-        </w:rPr>
-        <w:t xml:space="preserve"> from OSM data</w:t>
+        <w:t>Data Model</w:t>
       </w:r>
     </w:p>
     <w:p>
@@ -2930,11 +3003,19 @@
         </w:rPr>
         <w:t xml:space="preserve">of the </w:t>
       </w:r>
-      <w:r>
-        <w:rPr>
-          <w:rFonts w:asciiTheme="minorHAnsi" w:hAnsiTheme="minorHAnsi"/>
-        </w:rPr>
-        <w:t xml:space="preserve">OpenStreetMap </w:t>
+      <w:proofErr w:type="spellStart"/>
+      <w:r>
+        <w:rPr>
+          <w:rFonts w:asciiTheme="minorHAnsi" w:hAnsiTheme="minorHAnsi"/>
+        </w:rPr>
+        <w:t>OpenStreetMap</w:t>
+      </w:r>
+      <w:proofErr w:type="spellEnd"/>
+      <w:r>
+        <w:rPr>
+          <w:rFonts w:asciiTheme="minorHAnsi" w:hAnsiTheme="minorHAnsi"/>
+        </w:rPr>
+        <w:t xml:space="preserve"> </w:t>
       </w:r>
       <w:r>
         <w:rPr>
@@ -3303,21 +3384,13 @@
         <w:rPr>
           <w:rFonts w:asciiTheme="minorHAnsi" w:hAnsiTheme="minorHAnsi"/>
         </w:rPr>
-        <w:t xml:space="preserve">. Like already stated, the </w:t>
-      </w:r>
-      <w:r>
-        <w:rPr>
-          <w:rFonts w:asciiTheme="minorHAnsi" w:hAnsiTheme="minorHAnsi"/>
-          <w:i/>
-        </w:rPr>
-        <w:t>t</w:t>
-      </w:r>
-      <w:r>
-        <w:rPr>
-          <w:rFonts w:asciiTheme="minorHAnsi" w:hAnsiTheme="minorHAnsi"/>
-          <w:i/>
-        </w:rPr>
-        <w:t>ags</w:t>
+        <w:t>.</w:t>
+      </w:r>
+      <w:r>
+        <w:rPr>
+          <w:rFonts w:asciiTheme="minorHAnsi" w:hAnsiTheme="minorHAnsi"/>
+        </w:rPr>
+        <w:t xml:space="preserve"> The exact proceeding of extracting points of interests from this data model is explained in depth in the Relevant Aspects part of this report. </w:t>
       </w:r>
       <w:r>
         <w:rPr>
@@ -3325,988 +3398,22 @@
         </w:rPr>
         <w:t xml:space="preserve"> </w:t>
       </w:r>
-      <w:r>
-        <w:rPr>
-          <w:rFonts w:asciiTheme="minorHAnsi" w:hAnsiTheme="minorHAnsi"/>
-        </w:rPr>
-        <w:t xml:space="preserve">consist of </w:t>
-      </w:r>
-      <w:r>
-        <w:rPr>
-          <w:rFonts w:asciiTheme="minorHAnsi" w:hAnsiTheme="minorHAnsi"/>
-        </w:rPr>
-        <w:t>key-value pairs that give conclusions about the attached objects, in this case the nodes</w:t>
-      </w:r>
-      <w:r>
-        <w:rPr>
-          <w:rFonts w:asciiTheme="minorHAnsi" w:hAnsiTheme="minorHAnsi"/>
-        </w:rPr>
-        <w:t xml:space="preserve"> and ways</w:t>
-      </w:r>
-      <w:r>
-        <w:rPr>
-          <w:rFonts w:asciiTheme="minorHAnsi" w:hAnsiTheme="minorHAnsi"/>
-        </w:rPr>
-        <w:t xml:space="preserve">. Because of this fact, </w:t>
-      </w:r>
-      <w:r>
-        <w:rPr>
-          <w:rFonts w:asciiTheme="minorHAnsi" w:hAnsiTheme="minorHAnsi"/>
-        </w:rPr>
-        <w:t xml:space="preserve">the </w:t>
-      </w:r>
-      <w:r>
-        <w:rPr>
-          <w:rFonts w:asciiTheme="minorHAnsi" w:hAnsiTheme="minorHAnsi"/>
-        </w:rPr>
-        <w:t xml:space="preserve">tags are examined for keys </w:t>
-      </w:r>
-      <w:r>
-        <w:rPr>
-          <w:rFonts w:asciiTheme="minorHAnsi" w:hAnsiTheme="minorHAnsi"/>
-        </w:rPr>
-        <w:t xml:space="preserve">that would indicate if the nodes </w:t>
-      </w:r>
-      <w:r>
-        <w:rPr>
-          <w:rFonts w:asciiTheme="minorHAnsi" w:hAnsiTheme="minorHAnsi"/>
-        </w:rPr>
-        <w:t xml:space="preserve">or ways </w:t>
-      </w:r>
-      <w:r>
-        <w:rPr>
-          <w:rFonts w:asciiTheme="minorHAnsi" w:hAnsiTheme="minorHAnsi"/>
-        </w:rPr>
-        <w:t xml:space="preserve">are of touristic </w:t>
-      </w:r>
-      <w:r>
-        <w:rPr>
-          <w:rFonts w:asciiTheme="minorHAnsi" w:hAnsiTheme="minorHAnsi"/>
-        </w:rPr>
-        <w:lastRenderedPageBreak/>
-        <w:t>interest</w:t>
-      </w:r>
-      <w:r>
-        <w:rPr>
-          <w:rFonts w:asciiTheme="minorHAnsi" w:hAnsiTheme="minorHAnsi"/>
-          <w:i/>
-        </w:rPr>
-        <w:t xml:space="preserve">. </w:t>
-      </w:r>
-      <w:r>
-        <w:rPr>
-          <w:rFonts w:asciiTheme="minorHAnsi" w:hAnsiTheme="minorHAnsi"/>
-        </w:rPr>
-        <w:t xml:space="preserve">For a detailed explanation of the investigated keys see section 5, Relevant Aspects. </w:t>
-      </w:r>
-      <w:r>
-        <w:rPr>
-          <w:rFonts w:asciiTheme="minorHAnsi" w:hAnsiTheme="minorHAnsi"/>
-        </w:rPr>
-        <w:t>Using</w:t>
-      </w:r>
-      <w:r>
-        <w:rPr>
-          <w:rFonts w:asciiTheme="minorHAnsi" w:hAnsiTheme="minorHAnsi"/>
-        </w:rPr>
-        <w:t xml:space="preserve"> </w:t>
-      </w:r>
-      <w:r>
-        <w:rPr>
-          <w:rFonts w:asciiTheme="minorHAnsi" w:hAnsiTheme="minorHAnsi"/>
-        </w:rPr>
-        <w:t xml:space="preserve">the </w:t>
-      </w:r>
-      <w:r>
-        <w:rPr>
-          <w:rFonts w:asciiTheme="minorHAnsi" w:hAnsiTheme="minorHAnsi"/>
-        </w:rPr>
-        <w:t xml:space="preserve">examined </w:t>
-      </w:r>
-      <w:r>
-        <w:rPr>
-          <w:rFonts w:asciiTheme="minorHAnsi" w:hAnsiTheme="minorHAnsi"/>
-        </w:rPr>
-        <w:t>tags</w:t>
-      </w:r>
-      <w:r>
-        <w:rPr>
-          <w:rFonts w:asciiTheme="minorHAnsi" w:hAnsiTheme="minorHAnsi"/>
-        </w:rPr>
-        <w:t>, it is possible</w:t>
-      </w:r>
-      <w:r>
-        <w:rPr>
-          <w:rFonts w:asciiTheme="minorHAnsi" w:hAnsiTheme="minorHAnsi"/>
-        </w:rPr>
-        <w:t xml:space="preserve"> to build a query</w:t>
-      </w:r>
-      <w:r>
-        <w:rPr>
-          <w:rFonts w:asciiTheme="minorHAnsi" w:hAnsiTheme="minorHAnsi"/>
-        </w:rPr>
-        <w:t xml:space="preserve"> </w:t>
-      </w:r>
-      <w:r>
-        <w:rPr>
-          <w:rFonts w:asciiTheme="minorHAnsi" w:hAnsiTheme="minorHAnsi"/>
-        </w:rPr>
-        <w:t xml:space="preserve">that </w:t>
-      </w:r>
-      <w:r>
-        <w:rPr>
-          <w:rFonts w:asciiTheme="minorHAnsi" w:hAnsiTheme="minorHAnsi"/>
-        </w:rPr>
-        <w:t>filter</w:t>
-      </w:r>
-      <w:r>
-        <w:rPr>
-          <w:rFonts w:asciiTheme="minorHAnsi" w:hAnsiTheme="minorHAnsi"/>
-        </w:rPr>
-        <w:t>s</w:t>
-      </w:r>
-      <w:r>
-        <w:rPr>
-          <w:rFonts w:asciiTheme="minorHAnsi" w:hAnsiTheme="minorHAnsi"/>
-        </w:rPr>
-        <w:t xml:space="preserve"> the set of nodes</w:t>
-      </w:r>
-      <w:r>
-        <w:rPr>
-          <w:rFonts w:asciiTheme="minorHAnsi" w:hAnsiTheme="minorHAnsi"/>
-        </w:rPr>
-        <w:t xml:space="preserve"> and ways</w:t>
-      </w:r>
-      <w:r>
-        <w:rPr>
-          <w:rFonts w:asciiTheme="minorHAnsi" w:hAnsiTheme="minorHAnsi"/>
-        </w:rPr>
-        <w:t xml:space="preserve">, so </w:t>
-      </w:r>
-      <w:r>
-        <w:rPr>
-          <w:rFonts w:asciiTheme="minorHAnsi" w:hAnsiTheme="minorHAnsi"/>
-        </w:rPr>
-        <w:t xml:space="preserve">only </w:t>
-      </w:r>
-      <w:r>
-        <w:rPr>
-          <w:rFonts w:asciiTheme="minorHAnsi" w:hAnsiTheme="minorHAnsi"/>
-        </w:rPr>
-        <w:t xml:space="preserve">those </w:t>
-      </w:r>
-      <w:r>
-        <w:rPr>
-          <w:rFonts w:asciiTheme="minorHAnsi" w:hAnsiTheme="minorHAnsi"/>
-        </w:rPr>
-        <w:t xml:space="preserve">are </w:t>
-      </w:r>
-      <w:r>
-        <w:rPr>
-          <w:rFonts w:asciiTheme="minorHAnsi" w:hAnsiTheme="minorHAnsi"/>
-        </w:rPr>
-        <w:t>returned</w:t>
-      </w:r>
-      <w:r>
-        <w:rPr>
-          <w:rFonts w:asciiTheme="minorHAnsi" w:hAnsiTheme="minorHAnsi"/>
-        </w:rPr>
-        <w:t xml:space="preserve"> that match the above mentioned criteria.</w:t>
-      </w:r>
-      <w:r>
-        <w:rPr>
-          <w:rFonts w:asciiTheme="minorHAnsi" w:hAnsiTheme="minorHAnsi"/>
-        </w:rPr>
-        <w:t xml:space="preserve"> </w:t>
-      </w:r>
-      <w:r>
-        <w:rPr>
-          <w:rFonts w:asciiTheme="minorHAnsi" w:hAnsiTheme="minorHAnsi"/>
-        </w:rPr>
-        <w:t xml:space="preserve">The second step is to </w:t>
-      </w:r>
-      <w:r>
-        <w:rPr>
-          <w:rFonts w:asciiTheme="minorHAnsi" w:hAnsiTheme="minorHAnsi"/>
-        </w:rPr>
-        <w:t>filter</w:t>
-      </w:r>
-      <w:r>
-        <w:rPr>
-          <w:rFonts w:asciiTheme="minorHAnsi" w:hAnsiTheme="minorHAnsi"/>
-        </w:rPr>
-        <w:t xml:space="preserve"> </w:t>
-      </w:r>
-      <w:r>
-        <w:rPr>
-          <w:rFonts w:asciiTheme="minorHAnsi" w:hAnsiTheme="minorHAnsi"/>
-        </w:rPr>
-        <w:t>the</w:t>
-      </w:r>
-      <w:r>
-        <w:rPr>
-          <w:rFonts w:asciiTheme="minorHAnsi" w:hAnsiTheme="minorHAnsi"/>
-        </w:rPr>
-        <w:t xml:space="preserve"> nodes</w:t>
-      </w:r>
-      <w:r>
-        <w:rPr>
-          <w:rFonts w:asciiTheme="minorHAnsi" w:hAnsiTheme="minorHAnsi"/>
-        </w:rPr>
-        <w:t xml:space="preserve"> according to their location</w:t>
-      </w:r>
-      <w:r>
-        <w:rPr>
-          <w:rFonts w:asciiTheme="minorHAnsi" w:hAnsiTheme="minorHAnsi"/>
-        </w:rPr>
-        <w:t xml:space="preserve">. Given the fact that the </w:t>
-      </w:r>
-      <w:r>
-        <w:rPr>
-          <w:rFonts w:asciiTheme="minorHAnsi" w:hAnsiTheme="minorHAnsi"/>
-        </w:rPr>
-        <w:t xml:space="preserve">current user </w:t>
-      </w:r>
-      <w:r>
-        <w:rPr>
-          <w:rFonts w:asciiTheme="minorHAnsi" w:hAnsiTheme="minorHAnsi"/>
-        </w:rPr>
-        <w:t>location is s</w:t>
-      </w:r>
-      <w:r>
-        <w:rPr>
-          <w:rFonts w:asciiTheme="minorHAnsi" w:hAnsiTheme="minorHAnsi"/>
-        </w:rPr>
-        <w:t>tated in coordinates (longitude and</w:t>
-      </w:r>
-      <w:r>
-        <w:rPr>
-          <w:rFonts w:asciiTheme="minorHAnsi" w:hAnsiTheme="minorHAnsi"/>
-        </w:rPr>
-        <w:t xml:space="preserve"> latitude)</w:t>
-      </w:r>
-      <w:r>
-        <w:rPr>
-          <w:rFonts w:asciiTheme="minorHAnsi" w:hAnsiTheme="minorHAnsi"/>
-        </w:rPr>
-        <w:t xml:space="preserve">, </w:t>
-      </w:r>
-      <w:r>
-        <w:rPr>
-          <w:rFonts w:asciiTheme="minorHAnsi" w:hAnsiTheme="minorHAnsi"/>
-        </w:rPr>
-        <w:t>only points of interests are examined</w:t>
-      </w:r>
-      <w:r>
-        <w:rPr>
-          <w:rFonts w:asciiTheme="minorHAnsi" w:hAnsiTheme="minorHAnsi"/>
-        </w:rPr>
-        <w:t xml:space="preserve"> that are </w:t>
-      </w:r>
-      <w:r>
-        <w:rPr>
-          <w:rFonts w:asciiTheme="minorHAnsi" w:hAnsiTheme="minorHAnsi"/>
-        </w:rPr>
-        <w:t xml:space="preserve">in a certain walking distance from that user. </w:t>
-      </w:r>
-    </w:p>
-    <w:p>
-      <w:pPr>
-        <w:rPr>
-          <w:rFonts w:asciiTheme="minorHAnsi" w:hAnsiTheme="minorHAnsi"/>
-        </w:rPr>
-      </w:pPr>
-      <w:r>
-        <w:rPr>
-          <w:rFonts w:asciiTheme="minorHAnsi" w:hAnsiTheme="minorHAnsi"/>
-        </w:rPr>
-        <w:t>These re</w:t>
-      </w:r>
-      <w:r>
-        <w:rPr>
-          <w:rFonts w:asciiTheme="minorHAnsi" w:hAnsiTheme="minorHAnsi"/>
-        </w:rPr>
-        <w:t>quirements lead to the following query:</w:t>
-      </w:r>
-    </w:p>
-    <w:p>
-      <w:pPr>
-        <w:pStyle w:val="KeinLeerraum"/>
-        <w:jc w:val="both"/>
-        <w:rPr>
-          <w:rFonts w:asciiTheme="minorHAnsi" w:hAnsiTheme="minorHAnsi"/>
-          <w:sz w:val="18"/>
-          <w:szCs w:val="18"/>
-        </w:rPr>
-      </w:pPr>
-      <w:r>
-        <w:rPr>
-          <w:rFonts w:asciiTheme="minorHAnsi" w:hAnsiTheme="minorHAnsi"/>
-          <w:sz w:val="18"/>
-          <w:szCs w:val="18"/>
-        </w:rPr>
-        <w:t xml:space="preserve">SELECT ways.id, ST_Y(geom) as lat, ST_X(geom) as lon, ways.tags-&gt; 'name' as _name, </w:t>
-      </w:r>
-    </w:p>
-    <w:p>
-      <w:pPr>
-        <w:pStyle w:val="KeinLeerraum"/>
-        <w:jc w:val="both"/>
-        <w:rPr>
-          <w:rFonts w:asciiTheme="minorHAnsi" w:hAnsiTheme="minorHAnsi"/>
-          <w:sz w:val="18"/>
-          <w:szCs w:val="18"/>
-        </w:rPr>
-      </w:pPr>
-      <w:r>
-        <w:rPr>
-          <w:rFonts w:asciiTheme="minorHAnsi" w:hAnsiTheme="minorHAnsi"/>
-          <w:sz w:val="18"/>
-          <w:szCs w:val="18"/>
-        </w:rPr>
-        <w:t>ways.tags-&gt; 'tourism' as tourism, ways.tags-&gt; 'amenity' as amenity,</w:t>
-      </w:r>
-    </w:p>
-    <w:p>
-      <w:pPr>
-        <w:pStyle w:val="KeinLeerraum"/>
-        <w:jc w:val="both"/>
-        <w:rPr>
-          <w:rFonts w:asciiTheme="minorHAnsi" w:hAnsiTheme="minorHAnsi"/>
-          <w:sz w:val="18"/>
-          <w:szCs w:val="18"/>
-        </w:rPr>
-      </w:pPr>
-      <w:r>
-        <w:rPr>
-          <w:rFonts w:asciiTheme="minorHAnsi" w:hAnsiTheme="minorHAnsi"/>
-          <w:sz w:val="18"/>
-          <w:szCs w:val="18"/>
-        </w:rPr>
-        <w:t xml:space="preserve">ways.tags-&gt; 'leisure' as leisure, </w:t>
-      </w:r>
-    </w:p>
-    <w:p>
-      <w:pPr>
-        <w:pStyle w:val="KeinLeerraum"/>
-        <w:jc w:val="both"/>
-        <w:rPr>
-          <w:rFonts w:asciiTheme="minorHAnsi" w:hAnsiTheme="minorHAnsi"/>
-          <w:sz w:val="18"/>
-          <w:szCs w:val="18"/>
-        </w:rPr>
-      </w:pPr>
-      <w:r>
-        <w:rPr>
-          <w:rFonts w:asciiTheme="minorHAnsi" w:hAnsiTheme="minorHAnsi"/>
-          <w:sz w:val="18"/>
-          <w:szCs w:val="18"/>
-        </w:rPr>
-        <w:t>ways.tags-&gt; 'cuisine' as cuisine, ways.tags-&gt; 'historic' as historic, ways.tags-&gt; 'shop' as shop,</w:t>
-      </w:r>
-    </w:p>
-    <w:p>
-      <w:pPr>
-        <w:pStyle w:val="KeinLeerraum"/>
-        <w:jc w:val="both"/>
-        <w:rPr>
-          <w:rFonts w:asciiTheme="minorHAnsi" w:hAnsiTheme="minorHAnsi"/>
-          <w:sz w:val="18"/>
-          <w:szCs w:val="18"/>
-        </w:rPr>
-      </w:pPr>
-      <w:r>
-        <w:rPr>
-          <w:rFonts w:asciiTheme="minorHAnsi" w:hAnsiTheme="minorHAnsi"/>
-          <w:sz w:val="18"/>
-          <w:szCs w:val="18"/>
-        </w:rPr>
-        <w:t xml:space="preserve">ways.tags-&gt; 'beach' as beach, nodes.tags-&gt; 'addr:street' as street, </w:t>
-      </w:r>
-    </w:p>
-    <w:p>
-      <w:pPr>
-        <w:pStyle w:val="KeinLeerraum"/>
-        <w:jc w:val="both"/>
-        <w:rPr>
-          <w:rFonts w:asciiTheme="minorHAnsi" w:hAnsiTheme="minorHAnsi"/>
-          <w:sz w:val="18"/>
-          <w:szCs w:val="18"/>
-        </w:rPr>
-      </w:pPr>
-      <w:r>
-        <w:rPr>
-          <w:rFonts w:asciiTheme="minorHAnsi" w:hAnsiTheme="minorHAnsi"/>
-          <w:sz w:val="18"/>
-          <w:szCs w:val="18"/>
-        </w:rPr>
-        <w:t xml:space="preserve">ways.tags-&gt;'addr:housenumber' as housenumber, </w:t>
-      </w:r>
-    </w:p>
-    <w:p>
-      <w:pPr>
-        <w:pStyle w:val="KeinLeerraum"/>
-        <w:jc w:val="both"/>
-        <w:rPr>
-          <w:rFonts w:asciiTheme="minorHAnsi" w:hAnsiTheme="minorHAnsi"/>
-          <w:sz w:val="18"/>
-          <w:szCs w:val="18"/>
-        </w:rPr>
-      </w:pPr>
-      <w:r>
-        <w:rPr>
-          <w:rFonts w:asciiTheme="minorHAnsi" w:hAnsiTheme="minorHAnsi"/>
-          <w:sz w:val="18"/>
-          <w:szCs w:val="18"/>
-        </w:rPr>
-        <w:t xml:space="preserve">ways.tags-&gt; 'opening_hours' as openingHours, </w:t>
-      </w:r>
-    </w:p>
-    <w:p>
-      <w:pPr>
-        <w:pStyle w:val="KeinLeerraum"/>
-        <w:jc w:val="both"/>
-        <w:rPr>
-          <w:rFonts w:asciiTheme="minorHAnsi" w:hAnsiTheme="minorHAnsi"/>
-          <w:sz w:val="18"/>
-          <w:szCs w:val="18"/>
-        </w:rPr>
-      </w:pPr>
-      <w:r>
-        <w:rPr>
-          <w:rFonts w:asciiTheme="minorHAnsi" w:hAnsiTheme="minorHAnsi"/>
-          <w:sz w:val="18"/>
-          <w:szCs w:val="18"/>
-        </w:rPr>
-        <w:t xml:space="preserve">ST_Distance(geography(geom), </w:t>
-      </w:r>
-      <w:r>
-        <w:rPr>
-          <w:rFonts w:asciiTheme="minorHAnsi" w:hAnsiTheme="minorHAnsi"/>
-          <w:sz w:val="18"/>
-          <w:szCs w:val="18"/>
-        </w:rPr>
-        <w:t>ST_SetSRID(geography(ST_Point(</w:t>
-      </w:r>
-      <w:r>
-        <w:rPr>
-          <w:rFonts w:asciiTheme="minorHAnsi" w:hAnsiTheme="minorHAnsi"/>
-          <w:b/>
-          <w:i/>
-          <w:sz w:val="18"/>
-          <w:szCs w:val="18"/>
-        </w:rPr>
-        <w:t>longitude, latitude</w:t>
-      </w:r>
-      <w:r>
-        <w:rPr>
-          <w:rFonts w:asciiTheme="minorHAnsi" w:hAnsiTheme="minorHAnsi"/>
-          <w:sz w:val="18"/>
-          <w:szCs w:val="18"/>
-        </w:rPr>
-        <w:t>), 4326)) as distance</w:t>
-      </w:r>
-    </w:p>
-    <w:p>
-      <w:pPr>
-        <w:pStyle w:val="KeinLeerraum"/>
-        <w:jc w:val="both"/>
-        <w:rPr>
-          <w:rFonts w:asciiTheme="minorHAnsi" w:hAnsiTheme="minorHAnsi"/>
-          <w:sz w:val="18"/>
-          <w:szCs w:val="18"/>
-        </w:rPr>
-      </w:pPr>
-      <w:r>
-        <w:rPr>
-          <w:rFonts w:asciiTheme="minorHAnsi" w:hAnsiTheme="minorHAnsi"/>
-          <w:sz w:val="18"/>
-          <w:szCs w:val="18"/>
-        </w:rPr>
-        <w:t>FROM ways inner join nodes on ways.nodes[1]=nodes.id WHERE ST_DWithin(geography(nodes.geom), ST_SetSRID(geography(ST_Point(</w:t>
-      </w:r>
-      <w:r>
-        <w:rPr>
-          <w:rFonts w:asciiTheme="minorHAnsi" w:hAnsiTheme="minorHAnsi"/>
-          <w:b/>
-          <w:i/>
-          <w:sz w:val="18"/>
-          <w:szCs w:val="18"/>
-        </w:rPr>
-        <w:t>longitude</w:t>
-      </w:r>
-      <w:r>
-        <w:rPr>
-          <w:rFonts w:asciiTheme="minorHAnsi" w:hAnsiTheme="minorHAnsi"/>
-          <w:i/>
-          <w:sz w:val="18"/>
-          <w:szCs w:val="18"/>
-        </w:rPr>
-        <w:t xml:space="preserve">, </w:t>
-      </w:r>
-      <w:r>
-        <w:rPr>
-          <w:rFonts w:asciiTheme="minorHAnsi" w:hAnsiTheme="minorHAnsi"/>
-          <w:b/>
-          <w:i/>
-          <w:sz w:val="18"/>
-          <w:szCs w:val="18"/>
-        </w:rPr>
-        <w:t>latitude</w:t>
-      </w:r>
-      <w:r>
-        <w:rPr>
-          <w:rFonts w:asciiTheme="minorHAnsi" w:hAnsiTheme="minorHAnsi"/>
-          <w:sz w:val="18"/>
-          <w:szCs w:val="18"/>
-        </w:rPr>
-        <w:t xml:space="preserve">)), 4326), </w:t>
-      </w:r>
-      <w:r>
-        <w:rPr>
-          <w:rFonts w:asciiTheme="minorHAnsi" w:hAnsiTheme="minorHAnsi"/>
-          <w:b/>
-          <w:i/>
-          <w:sz w:val="18"/>
-          <w:szCs w:val="18"/>
-        </w:rPr>
-        <w:t>radius</w:t>
-      </w:r>
-      <w:r>
-        <w:rPr>
-          <w:rFonts w:asciiTheme="minorHAnsi" w:hAnsiTheme="minorHAnsi"/>
-          <w:sz w:val="18"/>
-          <w:szCs w:val="18"/>
-        </w:rPr>
-        <w:t>) and ways.tags ? 'name' and ways.tags ?| ARRAY['tourism','amenity','leisure','cuisine','beach','historic','shop']</w:t>
-      </w:r>
-    </w:p>
-    <w:p>
-      <w:pPr>
-        <w:pStyle w:val="KeinLeerraum"/>
-        <w:jc w:val="both"/>
-        <w:rPr>
-          <w:rFonts w:asciiTheme="minorHAnsi" w:hAnsiTheme="minorHAnsi"/>
-          <w:sz w:val="18"/>
-          <w:szCs w:val="18"/>
-        </w:rPr>
-      </w:pPr>
-      <w:r>
-        <w:rPr>
-          <w:rFonts w:asciiTheme="minorHAnsi" w:hAnsiTheme="minorHAnsi"/>
-          <w:sz w:val="18"/>
-          <w:szCs w:val="18"/>
-        </w:rPr>
-        <w:t xml:space="preserve">UNION ALL </w:t>
-      </w:r>
-    </w:p>
-    <w:p>
-      <w:pPr>
-        <w:pStyle w:val="KeinLeerraum"/>
-        <w:jc w:val="both"/>
-        <w:rPr>
-          <w:rFonts w:asciiTheme="minorHAnsi" w:hAnsiTheme="minorHAnsi"/>
-          <w:sz w:val="18"/>
-          <w:szCs w:val="18"/>
-        </w:rPr>
-      </w:pPr>
-      <w:r>
-        <w:rPr>
-          <w:rFonts w:asciiTheme="minorHAnsi" w:hAnsiTheme="minorHAnsi"/>
-          <w:sz w:val="18"/>
-          <w:szCs w:val="18"/>
-        </w:rPr>
-        <w:t xml:space="preserve">SELECT nodes.id, ST_Y(geom) as lat, ST_X(geom) as lon, nodes.tags-&gt; 'name' as _name, </w:t>
-      </w:r>
-    </w:p>
-    <w:p>
-      <w:pPr>
-        <w:pStyle w:val="KeinLeerraum"/>
-        <w:jc w:val="both"/>
-        <w:rPr>
-          <w:rFonts w:asciiTheme="minorHAnsi" w:hAnsiTheme="minorHAnsi"/>
-          <w:sz w:val="18"/>
-          <w:szCs w:val="18"/>
-        </w:rPr>
-      </w:pPr>
-      <w:r>
-        <w:rPr>
-          <w:rFonts w:asciiTheme="minorHAnsi" w:hAnsiTheme="minorHAnsi"/>
-          <w:sz w:val="18"/>
-          <w:szCs w:val="18"/>
-        </w:rPr>
-        <w:t>nodes.tags-&gt; 'tourism' as tourism, nodes.tags-&gt; 'amenity' as amenity,</w:t>
-      </w:r>
-    </w:p>
-    <w:p>
-      <w:pPr>
-        <w:pStyle w:val="KeinLeerraum"/>
-        <w:jc w:val="both"/>
-        <w:rPr>
-          <w:rFonts w:asciiTheme="minorHAnsi" w:hAnsiTheme="minorHAnsi"/>
-          <w:sz w:val="18"/>
-          <w:szCs w:val="18"/>
-        </w:rPr>
-      </w:pPr>
-      <w:r>
-        <w:rPr>
-          <w:rFonts w:asciiTheme="minorHAnsi" w:hAnsiTheme="minorHAnsi"/>
-          <w:sz w:val="18"/>
-          <w:szCs w:val="18"/>
-        </w:rPr>
-        <w:t xml:space="preserve">nodes.tags-&gt; 'leisure' as leisure, </w:t>
-      </w:r>
-    </w:p>
-    <w:p>
-      <w:pPr>
-        <w:pStyle w:val="KeinLeerraum"/>
-        <w:jc w:val="both"/>
-        <w:rPr>
-          <w:rFonts w:asciiTheme="minorHAnsi" w:hAnsiTheme="minorHAnsi"/>
-          <w:sz w:val="18"/>
-          <w:szCs w:val="18"/>
-        </w:rPr>
-      </w:pPr>
-      <w:r>
-        <w:rPr>
-          <w:rFonts w:asciiTheme="minorHAnsi" w:hAnsiTheme="minorHAnsi"/>
-          <w:sz w:val="18"/>
-          <w:szCs w:val="18"/>
-        </w:rPr>
-        <w:t>nodes.tags-&gt; 'cuisine' as cuisine, nodes.tags-&gt; 'historic' as historic, nodes.tags-&gt; 'shop' as shop,</w:t>
-      </w:r>
-    </w:p>
-    <w:p>
-      <w:pPr>
-        <w:pStyle w:val="KeinLeerraum"/>
-        <w:jc w:val="both"/>
-        <w:rPr>
-          <w:rFonts w:asciiTheme="minorHAnsi" w:hAnsiTheme="minorHAnsi"/>
-          <w:sz w:val="18"/>
-          <w:szCs w:val="18"/>
-        </w:rPr>
-      </w:pPr>
-      <w:r>
-        <w:rPr>
-          <w:rFonts w:asciiTheme="minorHAnsi" w:hAnsiTheme="minorHAnsi"/>
-          <w:sz w:val="18"/>
-          <w:szCs w:val="18"/>
-        </w:rPr>
-        <w:t xml:space="preserve">nodes.tags-&gt; 'beach' as beach, nodes.tags-&gt; 'addr:street' as street, </w:t>
-      </w:r>
-    </w:p>
-    <w:p>
-      <w:pPr>
-        <w:pStyle w:val="KeinLeerraum"/>
-        <w:jc w:val="both"/>
-        <w:rPr>
-          <w:rFonts w:asciiTheme="minorHAnsi" w:hAnsiTheme="minorHAnsi"/>
-          <w:sz w:val="18"/>
-          <w:szCs w:val="18"/>
-        </w:rPr>
-      </w:pPr>
-      <w:r>
-        <w:rPr>
-          <w:rFonts w:asciiTheme="minorHAnsi" w:hAnsiTheme="minorHAnsi"/>
-          <w:sz w:val="18"/>
-          <w:szCs w:val="18"/>
-        </w:rPr>
-        <w:t xml:space="preserve">nodes.tags-&gt;'addr:housenumber' as housenumber, </w:t>
-      </w:r>
-    </w:p>
-    <w:p>
-      <w:pPr>
-        <w:pStyle w:val="KeinLeerraum"/>
-        <w:jc w:val="both"/>
-        <w:rPr>
-          <w:rFonts w:asciiTheme="minorHAnsi" w:hAnsiTheme="minorHAnsi"/>
-          <w:sz w:val="18"/>
-          <w:szCs w:val="18"/>
-        </w:rPr>
-      </w:pPr>
-      <w:r>
-        <w:rPr>
-          <w:rFonts w:asciiTheme="minorHAnsi" w:hAnsiTheme="minorHAnsi"/>
-          <w:sz w:val="18"/>
-          <w:szCs w:val="18"/>
-        </w:rPr>
-        <w:t xml:space="preserve">nodes.tags-&gt; 'opening_hours' as openingHours, </w:t>
-      </w:r>
-    </w:p>
-    <w:p>
-      <w:pPr>
-        <w:pStyle w:val="KeinLeerraum"/>
-        <w:jc w:val="both"/>
-        <w:rPr>
-          <w:rFonts w:asciiTheme="minorHAnsi" w:hAnsiTheme="minorHAnsi"/>
-          <w:sz w:val="18"/>
-          <w:szCs w:val="18"/>
-        </w:rPr>
-      </w:pPr>
-      <w:r>
-        <w:rPr>
-          <w:rFonts w:asciiTheme="minorHAnsi" w:hAnsiTheme="minorHAnsi"/>
-          <w:sz w:val="18"/>
-          <w:szCs w:val="18"/>
-        </w:rPr>
-        <w:t>ST_Distance(geography(geom), ST_SetSRID(geography(ST_Point(</w:t>
-      </w:r>
-      <w:r>
-        <w:rPr>
-          <w:rFonts w:asciiTheme="minorHAnsi" w:hAnsiTheme="minorHAnsi"/>
-          <w:b/>
-          <w:i/>
-          <w:sz w:val="18"/>
-          <w:szCs w:val="18"/>
-        </w:rPr>
-        <w:t>longitude, latitude</w:t>
-      </w:r>
-      <w:r>
-        <w:rPr>
-          <w:rFonts w:asciiTheme="minorHAnsi" w:hAnsiTheme="minorHAnsi"/>
-          <w:sz w:val="18"/>
-          <w:szCs w:val="18"/>
-        </w:rPr>
-        <w:t>), 4326)) as distance</w:t>
-      </w:r>
-    </w:p>
-    <w:p>
-      <w:pPr>
-        <w:pStyle w:val="KeinLeerraum"/>
-        <w:jc w:val="both"/>
-        <w:rPr>
-          <w:rFonts w:asciiTheme="minorHAnsi" w:hAnsiTheme="minorHAnsi"/>
-          <w:sz w:val="18"/>
-          <w:szCs w:val="18"/>
-        </w:rPr>
-      </w:pPr>
-      <w:r>
-        <w:rPr>
-          <w:rFonts w:asciiTheme="minorHAnsi" w:hAnsiTheme="minorHAnsi"/>
-          <w:sz w:val="18"/>
-          <w:szCs w:val="18"/>
-        </w:rPr>
-        <w:t>from nodes</w:t>
-      </w:r>
-    </w:p>
-    <w:p>
-      <w:pPr>
-        <w:pStyle w:val="KeinLeerraum"/>
-        <w:jc w:val="both"/>
-        <w:rPr>
-          <w:rFonts w:asciiTheme="minorHAnsi" w:hAnsiTheme="minorHAnsi"/>
-          <w:sz w:val="18"/>
-          <w:szCs w:val="18"/>
-        </w:rPr>
-      </w:pPr>
-      <w:r>
-        <w:rPr>
-          <w:rFonts w:asciiTheme="minorHAnsi" w:hAnsiTheme="minorHAnsi"/>
-          <w:sz w:val="18"/>
-          <w:szCs w:val="18"/>
-        </w:rPr>
-        <w:t>WHERE ST_DWithin(geography(nodes.geom), ST_SetSRID(geography(ST_Point(</w:t>
-      </w:r>
-      <w:r>
-        <w:rPr>
-          <w:rFonts w:asciiTheme="minorHAnsi" w:hAnsiTheme="minorHAnsi"/>
-          <w:b/>
-          <w:i/>
-          <w:sz w:val="18"/>
-          <w:szCs w:val="18"/>
-        </w:rPr>
-        <w:t>longitude, latitude</w:t>
-      </w:r>
-      <w:r>
-        <w:rPr>
-          <w:rFonts w:asciiTheme="minorHAnsi" w:hAnsiTheme="minorHAnsi"/>
-          <w:sz w:val="18"/>
-          <w:szCs w:val="18"/>
-        </w:rPr>
-        <w:t xml:space="preserve">)), 4326), </w:t>
-      </w:r>
-      <w:r>
-        <w:rPr>
-          <w:rFonts w:asciiTheme="minorHAnsi" w:hAnsiTheme="minorHAnsi"/>
-          <w:b/>
-          <w:i/>
-          <w:sz w:val="18"/>
-          <w:szCs w:val="18"/>
-        </w:rPr>
-        <w:t>radius</w:t>
-      </w:r>
-      <w:r>
-        <w:rPr>
-          <w:rFonts w:asciiTheme="minorHAnsi" w:hAnsiTheme="minorHAnsi"/>
-          <w:sz w:val="18"/>
-          <w:szCs w:val="18"/>
-        </w:rPr>
-        <w:t>) and nodes.tags ? 'name' and nodes.tags ?| ARRAY['tourism','amenity','leisure','cuisine','beach','historic','shop']</w:t>
-      </w:r>
-    </w:p>
-    <w:p>
-      <w:pPr>
-        <w:pStyle w:val="KeinLeerraum"/>
-        <w:jc w:val="both"/>
-        <w:rPr>
-          <w:rFonts w:asciiTheme="minorHAnsi" w:hAnsiTheme="minorHAnsi"/>
-          <w:sz w:val="18"/>
-          <w:szCs w:val="18"/>
-        </w:rPr>
-      </w:pPr>
-    </w:p>
-    <w:p>
-      <w:pPr>
-        <w:pStyle w:val="KeinLeerraum"/>
-        <w:jc w:val="both"/>
-        <w:rPr>
-          <w:sz w:val="18"/>
-          <w:szCs w:val="18"/>
-        </w:rPr>
-      </w:pPr>
-    </w:p>
-    <w:p>
-      <w:pPr>
-        <w:rPr>
-          <w:rFonts w:asciiTheme="minorHAnsi" w:hAnsiTheme="minorHAnsi"/>
-        </w:rPr>
-      </w:pPr>
-      <w:r>
-        <w:rPr>
-          <w:rFonts w:asciiTheme="minorHAnsi" w:hAnsiTheme="minorHAnsi"/>
-        </w:rPr>
-        <w:pict>
-          <v:shapetype id="_x0000_t75" coordsize="21600,21600" o:spt="75" o:preferrelative="t" path="m@4@5l@4@11@9@11@9@5xe" filled="f" stroked="f">
-            <v:stroke joinstyle="miter"/>
-            <v:formulas>
-              <v:f eqn="if lineDrawn pixelLineWidth 0"/>
-              <v:f eqn="sum @0 1 0"/>
-              <v:f eqn="sum 0 0 @1"/>
-              <v:f eqn="prod @2 1 2"/>
-              <v:f eqn="prod @3 21600 pixelWidth"/>
-              <v:f eqn="prod @3 21600 pixelHeight"/>
-              <v:f eqn="sum @0 0 1"/>
-              <v:f eqn="prod @6 1 2"/>
-              <v:f eqn="prod @7 21600 pixelWidth"/>
-              <v:f eqn="sum @8 21600 0"/>
-              <v:f eqn="prod @7 21600 pixelHeight"/>
-              <v:f eqn="sum @10 21600 0"/>
-            </v:formulas>
-            <v:path o:extrusionok="f" gradientshapeok="t" o:connecttype="rect"/>
-            <o:lock v:ext="edit" aspectratio="t"/>
-          </v:shapetype>
-          <v:shape id="_x0000_i1025" type="#_x0000_t75" style="width:453.05pt;height:110.75pt">
-            <v:imagedata r:id="rId6" o:title="Unbenannt"/>
-          </v:shape>
-        </w:pict>
-      </w:r>
-    </w:p>
-    <w:p>
-      <w:pPr>
-        <w:rPr>
-          <w:rFonts w:asciiTheme="minorHAnsi" w:hAnsiTheme="minorHAnsi"/>
-        </w:rPr>
-      </w:pPr>
-      <w:r>
-        <w:rPr>
-          <w:rFonts w:asciiTheme="minorHAnsi" w:hAnsiTheme="minorHAnsi"/>
-        </w:rPr>
-        <w:t>Besides returning the point</w:t>
-      </w:r>
-      <w:r>
-        <w:rPr>
-          <w:rFonts w:asciiTheme="minorHAnsi" w:hAnsiTheme="minorHAnsi"/>
-        </w:rPr>
-        <w:t>’</w:t>
-      </w:r>
-      <w:r>
-        <w:rPr>
-          <w:rFonts w:asciiTheme="minorHAnsi" w:hAnsiTheme="minorHAnsi"/>
-        </w:rPr>
-        <w:t xml:space="preserve">s location and organizational information, certain tag keys as presented </w:t>
-      </w:r>
-      <w:r>
-        <w:rPr>
-          <w:rFonts w:asciiTheme="minorHAnsi" w:hAnsiTheme="minorHAnsi"/>
-        </w:rPr>
-        <w:t>separately</w:t>
-      </w:r>
-      <w:r>
-        <w:rPr>
-          <w:rFonts w:asciiTheme="minorHAnsi" w:hAnsiTheme="minorHAnsi"/>
-        </w:rPr>
-        <w:t xml:space="preserve"> as columns. Based on this information, the application</w:t>
-      </w:r>
-      <w:r>
-        <w:rPr>
-          <w:rFonts w:asciiTheme="minorHAnsi" w:hAnsiTheme="minorHAnsi"/>
-        </w:rPr>
-        <w:t xml:space="preserve">’s </w:t>
-      </w:r>
-      <w:r>
-        <w:rPr>
-          <w:rFonts w:asciiTheme="minorHAnsi" w:hAnsiTheme="minorHAnsi"/>
-          <w:i/>
-        </w:rPr>
-        <w:t>PointConverter</w:t>
-      </w:r>
-      <w:r>
-        <w:rPr>
-          <w:rFonts w:asciiTheme="minorHAnsi" w:hAnsiTheme="minorHAnsi"/>
-        </w:rPr>
-        <w:t xml:space="preserve"> maps the </w:t>
-      </w:r>
-      <w:r>
-        <w:rPr>
-          <w:rFonts w:asciiTheme="minorHAnsi" w:hAnsiTheme="minorHAnsi"/>
-        </w:rPr>
-        <w:t>tags to the recommendation categories sightseeing, culture, food,</w:t>
-      </w:r>
-      <w:r>
-        <w:rPr>
-          <w:rFonts w:asciiTheme="minorHAnsi" w:hAnsiTheme="minorHAnsi"/>
-        </w:rPr>
-        <w:t xml:space="preserve"> shopping, nature and nightlife</w:t>
-      </w:r>
-      <w:r>
-        <w:rPr>
-          <w:rFonts w:asciiTheme="minorHAnsi" w:hAnsiTheme="minorHAnsi"/>
-        </w:rPr>
-        <w:t xml:space="preserve"> </w:t>
-      </w:r>
-      <w:r>
-        <w:rPr>
-          <w:rFonts w:asciiTheme="minorHAnsi" w:hAnsiTheme="minorHAnsi"/>
-        </w:rPr>
-        <w:t>(see more in Annex 3, Design Specification)</w:t>
-      </w:r>
-      <w:r>
-        <w:rPr>
-          <w:rFonts w:asciiTheme="minorHAnsi" w:hAnsiTheme="minorHAnsi"/>
-        </w:rPr>
-        <w:t>.</w:t>
-      </w:r>
-    </w:p>
-    <w:p>
-      <w:pPr>
-        <w:rPr>
-          <w:rFonts w:asciiTheme="minorHAnsi" w:hAnsiTheme="minorHAnsi"/>
-        </w:rPr>
-      </w:pPr>
-    </w:p>
-    <w:p>
-      <w:pPr>
-        <w:rPr>
-          <w:rFonts w:asciiTheme="minorHAnsi" w:hAnsiTheme="minorHAnsi"/>
-        </w:rPr>
-      </w:pPr>
-    </w:p>
-    <w:p>
-      <w:pPr>
-        <w:rPr>
-          <w:rFonts w:asciiTheme="minorHAnsi" w:hAnsiTheme="minorHAnsi"/>
-        </w:rPr>
-      </w:pPr>
+    </w:p>
+    <w:p>
+      <w:pPr>
+        <w:rPr>
+          <w:rFonts w:asciiTheme="minorHAnsi" w:hAnsiTheme="minorHAnsi"/>
+        </w:rPr>
+      </w:pPr>
+    </w:p>
+    <w:p>
+      <w:pPr>
+        <w:rPr>
+          <w:rFonts w:asciiTheme="minorHAnsi" w:hAnsiTheme="minorHAnsi"/>
+        </w:rPr>
+      </w:pPr>
+      <w:bookmarkStart w:id="0" w:name="_GoBack"/>
+      <w:bookmarkEnd w:id="0"/>
       <w:r>
         <w:rPr>
           <w:rFonts w:asciiTheme="minorHAnsi" w:hAnsiTheme="minorHAnsi"/>
@@ -4318,25 +3425,6 @@
     <w:p>
       <w:pPr>
         <w:rPr>
-          <w:rFonts w:asciiTheme="minorHAnsi" w:hAnsiTheme="minorHAnsi"/>
-        </w:rPr>
-      </w:pPr>
-      <w:r>
-        <w:rPr>
-          <w:rFonts w:asciiTheme="minorHAnsi" w:hAnsiTheme="minorHAnsi"/>
-        </w:rPr>
-        <w:t xml:space="preserve">1: </w:t>
-      </w:r>
-      <w:r>
-        <w:rPr>
-          <w:rFonts w:asciiTheme="minorHAnsi" w:hAnsiTheme="minorHAnsi"/>
-        </w:rPr>
-        <w:t>https://chatbotsmagazine.com/the-complete-beginner-s-guide-to-chatbots-8280b7b906ca#.lcnq9f3ro</w:t>
-      </w:r>
-    </w:p>
-    <w:p>
-      <w:pPr>
-        <w:rPr>
           <w:rStyle w:val="cite"/>
           <w:rFonts w:asciiTheme="minorHAnsi" w:hAnsiTheme="minorHAnsi"/>
           <w:iCs/>
@@ -4371,35 +3459,11 @@
       </w:pPr>
       <w:r>
         <w:rPr>
-          <w:rStyle w:val="cite"/>
-          <w:rFonts w:asciiTheme="minorHAnsi" w:hAnsiTheme="minorHAnsi"/>
-          <w:iCs/>
-        </w:rPr>
-        <w:t xml:space="preserve">3: </w:t>
-      </w:r>
-      <w:hyperlink r:id="rId7" w:history="1">
-        <w:r>
-          <w:rPr>
-            <w:rStyle w:val="Hyperlink"/>
-            <w:rFonts w:asciiTheme="minorHAnsi" w:hAnsiTheme="minorHAnsi"/>
-          </w:rPr>
-          <w:t>http://venturebeat.com/2016/08/15/a-short-history-of-chatbots-and-artificial-intelligence/</w:t>
-        </w:r>
-      </w:hyperlink>
-    </w:p>
-    <w:p>
-      <w:pPr>
-        <w:rPr>
-          <w:rFonts w:asciiTheme="minorHAnsi" w:hAnsiTheme="minorHAnsi"/>
-        </w:rPr>
-      </w:pPr>
-      <w:r>
-        <w:rPr>
           <w:rFonts w:asciiTheme="minorHAnsi" w:hAnsiTheme="minorHAnsi"/>
         </w:rPr>
         <w:t xml:space="preserve">4: </w:t>
       </w:r>
-      <w:hyperlink r:id="rId8" w:history="1">
+      <w:hyperlink r:id="rId6" w:history="1">
         <w:r>
           <w:rPr>
             <w:rStyle w:val="Hyperlink"/>
@@ -4421,7 +3485,7 @@
         </w:rPr>
         <w:t>3110: (</w:t>
       </w:r>
-      <w:hyperlink r:id="rId9" w:history="1">
+      <w:hyperlink r:id="rId7" w:history="1">
         <w:r>
           <w:rPr>
             <w:rStyle w:val="Hyperlink"/>
@@ -4435,34 +3499,6 @@
       <w:pPr>
         <w:rPr>
           <w:rFonts w:asciiTheme="minorHAnsi" w:hAnsiTheme="minorHAnsi"/>
-        </w:rPr>
-      </w:pPr>
-      <w:r>
-        <w:rPr>
-          <w:rFonts w:asciiTheme="minorHAnsi" w:hAnsiTheme="minorHAnsi"/>
-        </w:rPr>
-        <w:t>3111: (</w:t>
-      </w:r>
-      <w:hyperlink r:id="rId10" w:history="1">
-        <w:r>
-          <w:rPr>
-            <w:rStyle w:val="Hyperlink"/>
-            <w:rFonts w:asciiTheme="minorHAnsi" w:hAnsiTheme="minorHAnsi"/>
-          </w:rPr>
-          <w:t>https://chatbotsmagazine.com/these-five-platforms-will-make-your-bots-language-intelligent-634556750abd</w:t>
-        </w:r>
-      </w:hyperlink>
-      <w:r>
-        <w:rPr>
-          <w:rFonts w:asciiTheme="minorHAnsi" w:hAnsiTheme="minorHAnsi"/>
-        </w:rPr>
-        <w:t>)</w:t>
-      </w:r>
-    </w:p>
-    <w:p>
-      <w:pPr>
-        <w:rPr>
-          <w:rFonts w:asciiTheme="minorHAnsi" w:hAnsiTheme="minorHAnsi"/>
           <w:lang w:val="de-DE"/>
         </w:rPr>
       </w:pPr>
@@ -4473,7 +3509,7 @@
         </w:rPr>
         <w:t xml:space="preserve">3112: </w:t>
       </w:r>
-      <w:hyperlink r:id="rId11" w:history="1">
+      <w:hyperlink r:id="rId8" w:history="1">
         <w:r>
           <w:rPr>
             <w:rStyle w:val="Hyperlink"/>
@@ -4488,7 +3524,23 @@
           <w:rFonts w:asciiTheme="minorHAnsi" w:hAnsiTheme="minorHAnsi"/>
           <w:lang w:val="de-DE"/>
         </w:rPr>
-        <w:t xml:space="preserve"> (API.AI: NLU and Dialog Management)</w:t>
+        <w:t xml:space="preserve"> (API.AI: NLU </w:t>
+      </w:r>
+      <w:proofErr w:type="spellStart"/>
+      <w:r>
+        <w:rPr>
+          <w:rFonts w:asciiTheme="minorHAnsi" w:hAnsiTheme="minorHAnsi"/>
+          <w:lang w:val="de-DE"/>
+        </w:rPr>
+        <w:t>and</w:t>
+      </w:r>
+      <w:proofErr w:type="spellEnd"/>
+      <w:r>
+        <w:rPr>
+          <w:rFonts w:asciiTheme="minorHAnsi" w:hAnsiTheme="minorHAnsi"/>
+          <w:lang w:val="de-DE"/>
+        </w:rPr>
+        <w:t xml:space="preserve"> Dialog Management)</w:t>
       </w:r>
     </w:p>
     <w:p>
@@ -4526,7 +3578,7 @@
         </w:rPr>
         <w:t xml:space="preserve">3114: </w:t>
       </w:r>
-      <w:hyperlink r:id="rId12" w:history="1">
+      <w:hyperlink r:id="rId9" w:history="1">
         <w:r>
           <w:rPr>
             <w:rStyle w:val="Hyperlink"/>
@@ -4558,7 +3610,7 @@
         </w:rPr>
         <w:t xml:space="preserve">3121: </w:t>
       </w:r>
-      <w:hyperlink r:id="rId13" w:history="1">
+      <w:hyperlink r:id="rId10" w:history="1">
         <w:r>
           <w:rPr>
             <w:rStyle w:val="Hyperlink"/>
@@ -4583,7 +3635,7 @@
         </w:rPr>
         <w:t xml:space="preserve">3122: </w:t>
       </w:r>
-      <w:hyperlink r:id="rId14" w:history="1">
+      <w:hyperlink r:id="rId11" w:history="1">
         <w:r>
           <w:rPr>
             <w:rStyle w:val="Hyperlink"/>
@@ -4650,7 +3702,7 @@
         </w:rPr>
         <w:t xml:space="preserve">3125: </w:t>
       </w:r>
-      <w:hyperlink r:id="rId15" w:history="1">
+      <w:hyperlink r:id="rId12" w:history="1">
         <w:r>
           <w:rPr>
             <w:rStyle w:val="Hyperlink"/>
@@ -4672,11 +3724,19 @@
         </w:rPr>
         <w:t xml:space="preserve">320: </w:t>
       </w:r>
-      <w:r>
-        <w:rPr>
-          <w:rFonts w:asciiTheme="minorHAnsi" w:hAnsiTheme="minorHAnsi"/>
-        </w:rPr>
-        <w:t xml:space="preserve">Charu C. Aggarwal, </w:t>
+      <w:proofErr w:type="spellStart"/>
+      <w:r>
+        <w:rPr>
+          <w:rFonts w:asciiTheme="minorHAnsi" w:hAnsiTheme="minorHAnsi"/>
+        </w:rPr>
+        <w:t>Charu</w:t>
+      </w:r>
+      <w:proofErr w:type="spellEnd"/>
+      <w:r>
+        <w:rPr>
+          <w:rFonts w:asciiTheme="minorHAnsi" w:hAnsiTheme="minorHAnsi"/>
+        </w:rPr>
+        <w:t xml:space="preserve"> C. Aggarwal, </w:t>
       </w:r>
       <w:r>
         <w:rPr>
@@ -4723,7 +3783,7 @@
         </w:rPr>
         <w:t xml:space="preserve">: </w:t>
       </w:r>
-      <w:hyperlink r:id="rId16" w:history="1">
+      <w:hyperlink r:id="rId13" w:history="1">
         <w:r>
           <w:rPr>
             <w:rStyle w:val="Hyperlink"/>
@@ -4753,7 +3813,41 @@
           <w:sz w:val="20"/>
           <w:szCs w:val="20"/>
         </w:rPr>
-        <w:t>Philippe Rigaux,  Michel Scholl</w:t>
+        <w:t xml:space="preserve">Philippe </w:t>
+      </w:r>
+      <w:proofErr w:type="spellStart"/>
+      <w:r>
+        <w:rPr>
+          <w:rFonts w:ascii="Frutiger-Bold" w:hAnsi="Frutiger-Bold" w:cs="Frutiger-Bold"/>
+          <w:b/>
+          <w:bCs/>
+          <w:sz w:val="20"/>
+          <w:szCs w:val="20"/>
+        </w:rPr>
+        <w:t>Rigaux</w:t>
+      </w:r>
+      <w:proofErr w:type="spellEnd"/>
+      <w:proofErr w:type="gramStart"/>
+      <w:r>
+        <w:rPr>
+          <w:rFonts w:ascii="Frutiger-Bold" w:hAnsi="Frutiger-Bold" w:cs="Frutiger-Bold"/>
+          <w:b/>
+          <w:bCs/>
+          <w:sz w:val="20"/>
+          <w:szCs w:val="20"/>
+        </w:rPr>
+        <w:t>,  Michel</w:t>
+      </w:r>
+      <w:proofErr w:type="gramEnd"/>
+      <w:r>
+        <w:rPr>
+          <w:rFonts w:ascii="Frutiger-Bold" w:hAnsi="Frutiger-Bold" w:cs="Frutiger-Bold"/>
+          <w:b/>
+          <w:bCs/>
+          <w:sz w:val="20"/>
+          <w:szCs w:val="20"/>
+        </w:rPr>
+        <w:t xml:space="preserve"> Scholl</w:t>
       </w:r>
     </w:p>
     <w:p>
@@ -4781,8 +3875,30 @@
         <w:rPr>
           <w:rFonts w:asciiTheme="minorHAnsi" w:hAnsiTheme="minorHAnsi"/>
         </w:rPr>
-        <w:t>, Ralf Hartmut Güting</w:t>
-      </w:r>
+        <w:t xml:space="preserve">, Ralf </w:t>
+      </w:r>
+      <w:proofErr w:type="spellStart"/>
+      <w:r>
+        <w:rPr>
+          <w:rFonts w:asciiTheme="minorHAnsi" w:hAnsiTheme="minorHAnsi"/>
+        </w:rPr>
+        <w:t>Hartmut</w:t>
+      </w:r>
+      <w:proofErr w:type="spellEnd"/>
+      <w:r>
+        <w:rPr>
+          <w:rFonts w:asciiTheme="minorHAnsi" w:hAnsiTheme="minorHAnsi"/>
+        </w:rPr>
+        <w:t xml:space="preserve"> </w:t>
+      </w:r>
+      <w:proofErr w:type="spellStart"/>
+      <w:r>
+        <w:rPr>
+          <w:rFonts w:asciiTheme="minorHAnsi" w:hAnsiTheme="minorHAnsi"/>
+        </w:rPr>
+        <w:t>Güting</w:t>
+      </w:r>
+      <w:proofErr w:type="spellEnd"/>
     </w:p>
     <w:p>
       <w:pPr>
@@ -4802,13 +3918,27 @@
         </w:rPr>
         <w:t xml:space="preserve">: </w:t>
       </w:r>
-      <w:hyperlink r:id="rId17" w:history="1">
+      <w:hyperlink r:id="rId14" w:history="1">
         <w:r>
           <w:rPr>
             <w:rStyle w:val="Hyperlink"/>
             <w:rFonts w:asciiTheme="minorHAnsi" w:hAnsiTheme="minorHAnsi"/>
           </w:rPr>
-          <w:t>http://wiki.openstreetmap.org/wiki/Elements</w:t>
+          <w:t>htt</w:t>
+        </w:r>
+        <w:r>
+          <w:rPr>
+            <w:rStyle w:val="Hyperlink"/>
+            <w:rFonts w:asciiTheme="minorHAnsi" w:hAnsiTheme="minorHAnsi"/>
+          </w:rPr>
+          <w:t>p</w:t>
+        </w:r>
+        <w:r>
+          <w:rPr>
+            <w:rStyle w:val="Hyperlink"/>
+            <w:rFonts w:asciiTheme="minorHAnsi" w:hAnsiTheme="minorHAnsi"/>
+          </w:rPr>
+          <w:t>://wiki.openstreetmap.org/wiki/Elements</w:t>
         </w:r>
       </w:hyperlink>
     </w:p>
@@ -6522,7 +5652,7 @@
 </file>
 
 <file path=customXml/itemProps1.xml><?xml version="1.0" encoding="utf-8"?>
-<ds:datastoreItem xmlns:ds="http://schemas.openxmlformats.org/officeDocument/2006/customXml" ds:itemID="{04AE221E-994E-4B62-89A0-52765A6A5B4A}">
+<ds:datastoreItem xmlns:ds="http://schemas.openxmlformats.org/officeDocument/2006/customXml" ds:itemID="{9791DFF5-8EA3-4A7F-A1D5-DF5DAA47A885}">
   <ds:schemaRefs>
     <ds:schemaRef ds:uri="http://schemas.openxmlformats.org/officeDocument/2006/bibliography"/>
   </ds:schemaRefs>

</xml_diff>